<commit_message>
update the lab manual
</commit_message>
<xml_diff>
--- a/Lab Manual.docx
+++ b/Lab Manual.docx
@@ -497,18 +497,9 @@
     </w:p>
     <w:p>
       <w:pPr>
-        <w:rPr>
-          <w:rFonts w:asciiTheme="minorHAnsi" w:hAnsiTheme="minorHAnsi"/>
-          <w:sz w:val="22"/>
-          <w:szCs w:val="22"/>
-        </w:rPr>
-      </w:pPr>
-      <w:r>
-        <w:rPr>
-          <w:rFonts w:asciiTheme="minorHAnsi" w:hAnsiTheme="minorHAnsi"/>
-          <w:sz w:val="22"/>
-          <w:szCs w:val="22"/>
-        </w:rPr>
+        <w:bidi w:val="0"/>
+      </w:pPr>
+      <w:r>
         <w:t>The Light Lightness Linear state represents the lightness of a light on a linear scale. The values for the state are defined in the following table.</w:t>
       </w:r>
     </w:p>
@@ -534,8 +525,8 @@
         </w:tblCellMar>
       </w:tblPr>
       <w:tblGrid>
-        <w:gridCol w:w="3256"/>
-        <w:gridCol w:w="7534"/>
+        <w:gridCol w:w="2703"/>
+        <w:gridCol w:w="8087"/>
       </w:tblGrid>
       <w:tr>
         <w:tblPrEx>
@@ -557,26 +548,21 @@
         </w:tblPrEx>
         <w:tc>
           <w:tcPr>
-            <w:tcW w:w="3256" w:type="dxa"/>
+            <w:tcW w:w="2703" w:type="dxa"/>
           </w:tcPr>
           <w:p>
             <w:pPr>
+              <w:bidi w:val="0"/>
               <w:jc w:val="center"/>
               <w:rPr>
-                <w:rFonts w:asciiTheme="minorHAnsi" w:hAnsiTheme="minorHAnsi"/>
                 <w:b/>
                 <w:bCs/>
-                <w:sz w:val="22"/>
-                <w:szCs w:val="22"/>
               </w:rPr>
             </w:pPr>
             <w:r>
               <w:rPr>
-                <w:rFonts w:asciiTheme="minorHAnsi" w:hAnsiTheme="minorHAnsi"/>
                 <w:b/>
                 <w:bCs/>
-                <w:sz w:val="22"/>
-                <w:szCs w:val="22"/>
               </w:rPr>
               <w:t>Value</w:t>
             </w:r>
@@ -584,26 +570,21 @@
         </w:tc>
         <w:tc>
           <w:tcPr>
-            <w:tcW w:w="7534" w:type="dxa"/>
+            <w:tcW w:w="8087" w:type="dxa"/>
           </w:tcPr>
           <w:p>
             <w:pPr>
+              <w:bidi w:val="0"/>
               <w:jc w:val="center"/>
               <w:rPr>
-                <w:rFonts w:asciiTheme="minorHAnsi" w:hAnsiTheme="minorHAnsi"/>
                 <w:b/>
                 <w:bCs/>
-                <w:sz w:val="22"/>
-                <w:szCs w:val="22"/>
               </w:rPr>
             </w:pPr>
             <w:r>
               <w:rPr>
-                <w:rFonts w:asciiTheme="minorHAnsi" w:hAnsiTheme="minorHAnsi"/>
                 <w:b/>
                 <w:bCs/>
-                <w:sz w:val="22"/>
-                <w:szCs w:val="22"/>
               </w:rPr>
               <w:t>Description</w:t>
             </w:r>
@@ -630,46 +611,28 @@
         </w:tblPrEx>
         <w:tc>
           <w:tcPr>
-            <w:tcW w:w="3256" w:type="dxa"/>
+            <w:tcW w:w="2703" w:type="dxa"/>
           </w:tcPr>
           <w:p>
             <w:pPr>
+              <w:bidi w:val="0"/>
               <w:jc w:val="center"/>
-              <w:rPr>
-                <w:rFonts w:asciiTheme="minorHAnsi" w:hAnsiTheme="minorHAnsi"/>
-                <w:sz w:val="22"/>
-                <w:szCs w:val="22"/>
-              </w:rPr>
             </w:pPr>
             <w:r>
-              <w:rPr>
-                <w:rFonts w:asciiTheme="minorHAnsi" w:hAnsiTheme="minorHAnsi"/>
-                <w:sz w:val="22"/>
-                <w:szCs w:val="22"/>
-              </w:rPr>
               <w:t>0x0000</w:t>
             </w:r>
           </w:p>
         </w:tc>
         <w:tc>
           <w:tcPr>
-            <w:tcW w:w="7534" w:type="dxa"/>
+            <w:tcW w:w="8087" w:type="dxa"/>
           </w:tcPr>
           <w:p>
             <w:pPr>
+              <w:bidi w:val="0"/>
               <w:jc w:val="center"/>
-              <w:rPr>
-                <w:rFonts w:asciiTheme="minorHAnsi" w:hAnsiTheme="minorHAnsi"/>
-                <w:sz w:val="22"/>
-                <w:szCs w:val="22"/>
-              </w:rPr>
             </w:pPr>
             <w:r>
-              <w:rPr>
-                <w:rFonts w:asciiTheme="minorHAnsi" w:hAnsiTheme="minorHAnsi"/>
-                <w:sz w:val="22"/>
-                <w:szCs w:val="22"/>
-              </w:rPr>
               <w:t>Light is not emitted by the element.</w:t>
             </w:r>
           </w:p>
@@ -695,46 +658,28 @@
         </w:tblPrEx>
         <w:tc>
           <w:tcPr>
-            <w:tcW w:w="3256" w:type="dxa"/>
+            <w:tcW w:w="2703" w:type="dxa"/>
           </w:tcPr>
           <w:p>
             <w:pPr>
+              <w:bidi w:val="0"/>
               <w:jc w:val="center"/>
-              <w:rPr>
-                <w:rFonts w:asciiTheme="minorHAnsi" w:hAnsiTheme="minorHAnsi"/>
-                <w:sz w:val="22"/>
-                <w:szCs w:val="22"/>
-              </w:rPr>
             </w:pPr>
             <w:r>
-              <w:rPr>
-                <w:rFonts w:asciiTheme="minorHAnsi" w:hAnsiTheme="minorHAnsi"/>
-                <w:sz w:val="22"/>
-                <w:szCs w:val="22"/>
-              </w:rPr>
               <w:t>0x0001–0xFFFE</w:t>
             </w:r>
           </w:p>
         </w:tc>
         <w:tc>
           <w:tcPr>
-            <w:tcW w:w="7534" w:type="dxa"/>
+            <w:tcW w:w="8087" w:type="dxa"/>
           </w:tcPr>
           <w:p>
             <w:pPr>
+              <w:bidi w:val="0"/>
               <w:jc w:val="center"/>
-              <w:rPr>
-                <w:rFonts w:asciiTheme="minorHAnsi" w:hAnsiTheme="minorHAnsi"/>
-                <w:sz w:val="22"/>
-                <w:szCs w:val="22"/>
-              </w:rPr>
             </w:pPr>
             <w:r>
-              <w:rPr>
-                <w:rFonts w:asciiTheme="minorHAnsi" w:hAnsiTheme="minorHAnsi"/>
-                <w:sz w:val="22"/>
-                <w:szCs w:val="22"/>
-              </w:rPr>
               <w:t>The lightness of a light emitted by the element.</w:t>
             </w:r>
           </w:p>
@@ -754,46 +699,28 @@
         </w:tblPrEx>
         <w:tc>
           <w:tcPr>
-            <w:tcW w:w="3256" w:type="dxa"/>
+            <w:tcW w:w="2703" w:type="dxa"/>
           </w:tcPr>
           <w:p>
             <w:pPr>
+              <w:bidi w:val="0"/>
               <w:jc w:val="center"/>
-              <w:rPr>
-                <w:rFonts w:asciiTheme="minorHAnsi" w:hAnsiTheme="minorHAnsi"/>
-                <w:sz w:val="22"/>
-                <w:szCs w:val="22"/>
-              </w:rPr>
             </w:pPr>
             <w:r>
-              <w:rPr>
-                <w:rFonts w:asciiTheme="minorHAnsi" w:hAnsiTheme="minorHAnsi"/>
-                <w:sz w:val="22"/>
-                <w:szCs w:val="22"/>
-              </w:rPr>
               <w:t>0xFFFF</w:t>
             </w:r>
           </w:p>
         </w:tc>
         <w:tc>
           <w:tcPr>
-            <w:tcW w:w="7534" w:type="dxa"/>
+            <w:tcW w:w="8087" w:type="dxa"/>
           </w:tcPr>
           <w:p>
             <w:pPr>
+              <w:bidi w:val="0"/>
               <w:jc w:val="center"/>
-              <w:rPr>
-                <w:rFonts w:asciiTheme="minorHAnsi" w:hAnsiTheme="minorHAnsi"/>
-                <w:sz w:val="22"/>
-                <w:szCs w:val="22"/>
-              </w:rPr>
             </w:pPr>
             <w:r>
-              <w:rPr>
-                <w:rFonts w:asciiTheme="minorHAnsi" w:hAnsiTheme="minorHAnsi"/>
-                <w:sz w:val="22"/>
-                <w:szCs w:val="22"/>
-              </w:rPr>
               <w:t>The highest lightness of a light emitted by the element.</w:t>
             </w:r>
           </w:p>
@@ -802,19 +729,14 @@
     </w:tbl>
     <w:p>
       <w:pPr>
+        <w:bidi w:val="0"/>
         <w:jc w:val="center"/>
         <w:rPr>
           <w:rFonts w:asciiTheme="minorHAnsi" w:hAnsiTheme="minorHAnsi"/>
-          <w:sz w:val="22"/>
           <w:szCs w:val="22"/>
         </w:rPr>
       </w:pPr>
       <w:r>
-        <w:rPr>
-          <w:rFonts w:asciiTheme="minorHAnsi" w:hAnsiTheme="minorHAnsi"/>
-          <w:sz w:val="22"/>
-          <w:szCs w:val="22"/>
-        </w:rPr>
         <w:t>Table 1: Light Lightness Linear state</w:t>
       </w:r>
     </w:p>
@@ -828,142 +750,75 @@
     </w:p>
     <w:p>
       <w:pPr>
-        <w:rPr>
-          <w:rFonts w:asciiTheme="minorHAnsi" w:hAnsiTheme="minorHAnsi" w:cstheme="minorBidi"/>
-          <w:sz w:val="22"/>
-          <w:szCs w:val="22"/>
-        </w:rPr>
-      </w:pPr>
-      <w:r>
-        <w:rPr>
-          <w:rFonts w:asciiTheme="minorHAnsi" w:hAnsiTheme="minorHAnsi" w:cstheme="minorBidi"/>
-          <w:sz w:val="22"/>
-          <w:szCs w:val="22"/>
-        </w:rPr>
+        <w:bidi w:val="0"/>
+      </w:pPr>
+      <w:r>
         <w:t>Automated lighting control is handled by light controllers that are defined as state machines and</w:t>
       </w:r>
       <w:r>
         <w:rPr>
-          <w:rFonts w:hint="eastAsia" w:asciiTheme="minorHAnsi" w:hAnsiTheme="minorHAnsi" w:cstheme="minorBidi"/>
-          <w:sz w:val="22"/>
-          <w:szCs w:val="22"/>
+          <w:rFonts w:hint="eastAsia"/>
         </w:rPr>
         <w:t xml:space="preserve"> </w:t>
       </w:r>
       <w:r>
-        <w:rPr>
-          <w:rFonts w:asciiTheme="minorHAnsi" w:hAnsiTheme="minorHAnsi" w:cstheme="minorBidi"/>
-          <w:sz w:val="22"/>
-          <w:szCs w:val="22"/>
-        </w:rPr>
         <w:t>feedback regulators.</w:t>
       </w:r>
     </w:p>
     <w:p>
       <w:pPr>
-        <w:rPr>
-          <w:rFonts w:asciiTheme="minorHAnsi" w:hAnsiTheme="minorHAnsi" w:cstheme="minorBidi"/>
-          <w:sz w:val="22"/>
-          <w:szCs w:val="22"/>
-        </w:rPr>
-      </w:pPr>
-      <w:r>
-        <w:rPr>
-          <w:rFonts w:asciiTheme="minorHAnsi" w:hAnsiTheme="minorHAnsi" w:cstheme="minorBidi"/>
-          <w:sz w:val="22"/>
-          <w:szCs w:val="22"/>
-        </w:rPr>
+        <w:bidi w:val="0"/>
+      </w:pPr>
+      <w:r>
         <w:t>Light controllers have inputs for collecting data from sensors, usually by receiving sensor messages.</w:t>
       </w:r>
     </w:p>
     <w:p>
       <w:pPr>
-        <w:rPr>
-          <w:rFonts w:asciiTheme="minorHAnsi" w:hAnsiTheme="minorHAnsi" w:cstheme="minorBidi"/>
-          <w:sz w:val="22"/>
-          <w:szCs w:val="22"/>
-        </w:rPr>
-      </w:pPr>
-      <w:r>
-        <w:rPr>
-          <w:rFonts w:asciiTheme="minorHAnsi" w:hAnsiTheme="minorHAnsi" w:cstheme="minorBidi"/>
-          <w:sz w:val="22"/>
-          <w:szCs w:val="22"/>
-        </w:rPr>
+        <w:bidi w:val="0"/>
+      </w:pPr>
+      <w:r>
         <w:t>Outputs from light controllers are represented as states that are bound to other states within an</w:t>
       </w:r>
       <w:r>
         <w:rPr>
-          <w:rFonts w:hint="eastAsia" w:asciiTheme="minorHAnsi" w:hAnsiTheme="minorHAnsi" w:cstheme="minorBidi"/>
-          <w:sz w:val="22"/>
-          <w:szCs w:val="22"/>
+          <w:rFonts w:hint="eastAsia"/>
         </w:rPr>
         <w:t xml:space="preserve"> </w:t>
       </w:r>
       <w:r>
-        <w:rPr>
-          <w:rFonts w:asciiTheme="minorHAnsi" w:hAnsiTheme="minorHAnsi" w:cstheme="minorBidi"/>
-          <w:sz w:val="22"/>
-          <w:szCs w:val="22"/>
-        </w:rPr>
         <w:t>element. In this lab, the controller that controls light level has its output state bound with the Light</w:t>
       </w:r>
       <w:r>
         <w:rPr>
-          <w:rFonts w:hint="eastAsia" w:asciiTheme="minorHAnsi" w:hAnsiTheme="minorHAnsi" w:cstheme="minorBidi"/>
-          <w:sz w:val="22"/>
-          <w:szCs w:val="22"/>
+          <w:rFonts w:hint="eastAsia"/>
         </w:rPr>
         <w:t xml:space="preserve"> </w:t>
       </w:r>
       <w:r>
-        <w:rPr>
-          <w:rFonts w:asciiTheme="minorHAnsi" w:hAnsiTheme="minorHAnsi" w:cstheme="minorBidi"/>
-          <w:sz w:val="22"/>
-          <w:szCs w:val="22"/>
-        </w:rPr>
         <w:t>Lightness Linear state.</w:t>
       </w:r>
     </w:p>
     <w:p>
       <w:pPr>
-        <w:rPr>
-          <w:rFonts w:asciiTheme="minorHAnsi" w:hAnsiTheme="minorHAnsi" w:cstheme="minorBidi"/>
-          <w:sz w:val="22"/>
-          <w:szCs w:val="22"/>
-        </w:rPr>
-      </w:pPr>
-      <w:r>
-        <w:rPr>
-          <w:rFonts w:hint="eastAsia" w:asciiTheme="minorHAnsi" w:hAnsiTheme="minorHAnsi" w:cstheme="minorBidi"/>
-          <w:sz w:val="22"/>
-          <w:szCs w:val="22"/>
+        <w:bidi w:val="0"/>
+      </w:pPr>
+      <w:r>
+        <w:rPr>
+          <w:rFonts w:hint="eastAsia"/>
         </w:rPr>
         <w:t>F</w:t>
       </w:r>
       <w:r>
-        <w:rPr>
-          <w:rFonts w:asciiTheme="minorHAnsi" w:hAnsiTheme="minorHAnsi" w:cstheme="minorBidi"/>
-          <w:sz w:val="22"/>
-          <w:szCs w:val="22"/>
-        </w:rPr>
         <w:t>igure 1 illustrates the principles of operation of a Light Lightness controller.</w:t>
       </w:r>
     </w:p>
     <w:p>
       <w:pPr>
-        <w:rPr>
-          <w:rFonts w:asciiTheme="minorHAnsi" w:hAnsiTheme="minorHAnsi" w:cstheme="minorBidi"/>
-          <w:sz w:val="22"/>
-          <w:szCs w:val="22"/>
-        </w:rPr>
-      </w:pPr>
-      <w:r>
-        <w:rPr>
-          <w:rFonts w:asciiTheme="minorHAnsi" w:hAnsiTheme="minorHAnsi" w:cstheme="minorBidi"/>
-          <w:sz w:val="22"/>
-          <w:szCs w:val="22"/>
-        </w:rPr>
+        <w:bidi w:val="0"/>
+        <w:jc w:val="center"/>
+      </w:pPr>
+      <w:r>
         <w:drawing>
           <wp:inline distT="0" distB="0" distL="0" distR="0">
             <wp:extent cx="6858000" cy="3177540"/>
@@ -1005,370 +860,218 @@
     </w:p>
     <w:p>
       <w:pPr>
+        <w:bidi w:val="0"/>
         <w:jc w:val="center"/>
-        <w:rPr>
-          <w:rFonts w:asciiTheme="minorHAnsi" w:hAnsiTheme="minorHAnsi" w:cstheme="minorBidi"/>
-          <w:sz w:val="22"/>
-          <w:szCs w:val="22"/>
-        </w:rPr>
-      </w:pPr>
-      <w:r>
-        <w:rPr>
-          <w:rFonts w:hint="eastAsia" w:asciiTheme="minorHAnsi" w:hAnsiTheme="minorHAnsi" w:cstheme="minorBidi"/>
-          <w:sz w:val="22"/>
-          <w:szCs w:val="22"/>
+      </w:pPr>
+      <w:r>
+        <w:rPr>
+          <w:rFonts w:hint="eastAsia"/>
         </w:rPr>
         <w:t>F</w:t>
       </w:r>
       <w:r>
-        <w:rPr>
-          <w:rFonts w:asciiTheme="minorHAnsi" w:hAnsiTheme="minorHAnsi" w:cstheme="minorBidi"/>
-          <w:sz w:val="22"/>
-          <w:szCs w:val="22"/>
-        </w:rPr>
         <w:t>igure 1. Operation of a Light Lightness controller</w:t>
       </w:r>
     </w:p>
     <w:p>
       <w:pPr>
+        <w:bidi w:val="0"/>
+      </w:pPr>
+      <w:r>
+        <w:t>The controller has eight phases of operation:</w:t>
+      </w:r>
+    </w:p>
+    <w:p>
+      <w:pPr>
+        <w:bidi w:val="0"/>
+      </w:pPr>
+      <w:r>
+        <w:t>1. Off – the controller is turned off and does not control lighting</w:t>
+      </w:r>
+    </w:p>
+    <w:p>
+      <w:pPr>
+        <w:bidi w:val="0"/>
+      </w:pPr>
+      <w:r>
+        <w:t>2. Standby – the controller is turned on and awaits an event from an occupancy sensor or a</w:t>
+      </w:r>
+      <w:r>
+        <w:rPr>
+          <w:rFonts w:hint="eastAsia"/>
+        </w:rPr>
+        <w:t xml:space="preserve"> </w:t>
+      </w:r>
+      <w:r>
+        <w:t>manual switch</w:t>
+      </w:r>
+    </w:p>
+    <w:p>
+      <w:pPr>
+        <w:bidi w:val="0"/>
+      </w:pPr>
+      <w:r>
+        <w:t>3. Fade On – the controller has been triggered and gradually transitions to the Run phase,</w:t>
+      </w:r>
+      <w:r>
+        <w:rPr>
+          <w:rFonts w:hint="eastAsia"/>
+        </w:rPr>
+        <w:t xml:space="preserve"> </w:t>
+      </w:r>
+      <w:r>
+        <w:t>gradually dimming the lights up.</w:t>
+      </w:r>
+    </w:p>
+    <w:p>
+      <w:pPr>
+        <w:bidi w:val="0"/>
+      </w:pPr>
+      <w:r>
+        <w:t>4. Run – the lights are on and the timer counts down (but may be retriggered by a sensor or a</w:t>
+      </w:r>
+      <w:r>
+        <w:rPr>
+          <w:rFonts w:hint="eastAsia"/>
+        </w:rPr>
+        <w:t xml:space="preserve"> </w:t>
+      </w:r>
+      <w:r>
+        <w:t>switch event)</w:t>
+      </w:r>
+    </w:p>
+    <w:p>
+      <w:pPr>
+        <w:bidi w:val="0"/>
+      </w:pPr>
+      <w:r>
+        <w:t>5. Fade – the Run timer has expired and the controller gradually transitions to the Prolong state</w:t>
+      </w:r>
+    </w:p>
+    <w:p>
+      <w:pPr>
+        <w:bidi w:val="0"/>
+      </w:pPr>
+      <w:r>
+        <w:t>6. Prolong – the lights are at a lower level and the timer counts down (but may be retriggered by</w:t>
+      </w:r>
+      <w:r>
+        <w:rPr>
+          <w:rFonts w:hint="eastAsia"/>
+        </w:rPr>
+        <w:t xml:space="preserve"> </w:t>
+      </w:r>
+      <w:r>
+        <w:t>a sensor or a switch event)</w:t>
+      </w:r>
+    </w:p>
+    <w:p>
+      <w:pPr>
+        <w:bidi w:val="0"/>
+      </w:pPr>
+      <w:r>
+        <w:t>7. Fade Standby Auto – the controller gradually returns to the Standby state</w:t>
+      </w:r>
+    </w:p>
+    <w:p>
+      <w:pPr>
+        <w:bidi w:val="0"/>
+      </w:pPr>
+      <w:r>
+        <w:t>8. Fade Standby Manual – the controller gradually returns to the Standby state after external</w:t>
+      </w:r>
+      <w:r>
+        <w:rPr>
+          <w:rFonts w:hint="eastAsia"/>
+        </w:rPr>
+        <w:t xml:space="preserve"> </w:t>
+      </w:r>
+      <w:r>
+        <w:t>event</w:t>
+      </w:r>
+    </w:p>
+    <w:p>
+      <w:pPr>
         <w:jc w:val="left"/>
         <w:rPr>
-          <w:rFonts w:asciiTheme="minorHAnsi" w:hAnsiTheme="minorHAnsi" w:cstheme="minorBidi"/>
-          <w:sz w:val="22"/>
-          <w:szCs w:val="22"/>
-        </w:rPr>
-      </w:pPr>
-      <w:r>
-        <w:rPr>
-          <w:rFonts w:asciiTheme="minorHAnsi" w:hAnsiTheme="minorHAnsi" w:cstheme="minorBidi"/>
-          <w:sz w:val="22"/>
-          <w:szCs w:val="22"/>
-        </w:rPr>
-        <w:t>The controller has eight phases of operation:</w:t>
-      </w:r>
-    </w:p>
-    <w:p>
-      <w:pPr>
-        <w:jc w:val="left"/>
-        <w:rPr>
-          <w:rFonts w:asciiTheme="minorHAnsi" w:hAnsiTheme="minorHAnsi" w:cstheme="minorBidi"/>
-          <w:sz w:val="22"/>
-          <w:szCs w:val="22"/>
-        </w:rPr>
-      </w:pPr>
-      <w:r>
-        <w:rPr>
-          <w:rFonts w:asciiTheme="minorHAnsi" w:hAnsiTheme="minorHAnsi" w:cstheme="minorBidi"/>
-          <w:sz w:val="22"/>
-          <w:szCs w:val="22"/>
-        </w:rPr>
-        <w:t>1. Off – the controller is turned off and does not control lighting</w:t>
-      </w:r>
-    </w:p>
-    <w:p>
-      <w:pPr>
-        <w:jc w:val="left"/>
-        <w:rPr>
-          <w:rFonts w:asciiTheme="minorHAnsi" w:hAnsiTheme="minorHAnsi" w:cstheme="minorBidi"/>
-          <w:sz w:val="22"/>
-          <w:szCs w:val="22"/>
-        </w:rPr>
-      </w:pPr>
-      <w:r>
-        <w:rPr>
-          <w:rFonts w:asciiTheme="minorHAnsi" w:hAnsiTheme="minorHAnsi" w:cstheme="minorBidi"/>
-          <w:sz w:val="22"/>
-          <w:szCs w:val="22"/>
-        </w:rPr>
-        <w:t>2. Standby – the controller is turned on and awaits an event from an occupancy sensor or a</w:t>
-      </w:r>
-      <w:r>
-        <w:rPr>
-          <w:rFonts w:hint="eastAsia" w:asciiTheme="minorHAnsi" w:hAnsiTheme="minorHAnsi" w:cstheme="minorBidi"/>
-          <w:sz w:val="22"/>
-          <w:szCs w:val="22"/>
-        </w:rPr>
-        <w:t xml:space="preserve"> </w:t>
-      </w:r>
-      <w:r>
-        <w:rPr>
-          <w:rFonts w:asciiTheme="minorHAnsi" w:hAnsiTheme="minorHAnsi" w:cstheme="minorBidi"/>
-          <w:sz w:val="22"/>
-          <w:szCs w:val="22"/>
-        </w:rPr>
-        <w:t>manual switch</w:t>
-      </w:r>
-    </w:p>
-    <w:p>
-      <w:pPr>
-        <w:jc w:val="left"/>
-        <w:rPr>
-          <w:rFonts w:asciiTheme="minorHAnsi" w:hAnsiTheme="minorHAnsi" w:cstheme="minorBidi"/>
-          <w:sz w:val="22"/>
-          <w:szCs w:val="22"/>
-        </w:rPr>
-      </w:pPr>
-      <w:r>
-        <w:rPr>
-          <w:rFonts w:asciiTheme="minorHAnsi" w:hAnsiTheme="minorHAnsi" w:cstheme="minorBidi"/>
-          <w:sz w:val="22"/>
-          <w:szCs w:val="22"/>
-        </w:rPr>
-        <w:t>3. Fade On – the controller has been triggered and gradually transitions to the Run phase,</w:t>
-      </w:r>
-      <w:r>
-        <w:rPr>
-          <w:rFonts w:hint="eastAsia" w:asciiTheme="minorHAnsi" w:hAnsiTheme="minorHAnsi" w:cstheme="minorBidi"/>
-          <w:sz w:val="22"/>
-          <w:szCs w:val="22"/>
-        </w:rPr>
-        <w:t xml:space="preserve"> </w:t>
-      </w:r>
-      <w:r>
-        <w:rPr>
-          <w:rFonts w:asciiTheme="minorHAnsi" w:hAnsiTheme="minorHAnsi" w:cstheme="minorBidi"/>
-          <w:sz w:val="22"/>
-          <w:szCs w:val="22"/>
-        </w:rPr>
-        <w:t>gradually dimming the lights up.</w:t>
-      </w:r>
-    </w:p>
-    <w:p>
-      <w:pPr>
-        <w:jc w:val="left"/>
-        <w:rPr>
-          <w:rFonts w:asciiTheme="minorHAnsi" w:hAnsiTheme="minorHAnsi" w:cstheme="minorBidi"/>
-          <w:sz w:val="22"/>
-          <w:szCs w:val="22"/>
-        </w:rPr>
-      </w:pPr>
-      <w:r>
-        <w:rPr>
-          <w:rFonts w:asciiTheme="minorHAnsi" w:hAnsiTheme="minorHAnsi" w:cstheme="minorBidi"/>
-          <w:sz w:val="22"/>
-          <w:szCs w:val="22"/>
-        </w:rPr>
-        <w:t>4. Run – the lights are on and the timer counts down (but may be retriggered by a sensor or a</w:t>
-      </w:r>
-      <w:r>
-        <w:rPr>
-          <w:rFonts w:hint="eastAsia" w:asciiTheme="minorHAnsi" w:hAnsiTheme="minorHAnsi" w:cstheme="minorBidi"/>
-          <w:sz w:val="22"/>
-          <w:szCs w:val="22"/>
-        </w:rPr>
-        <w:t xml:space="preserve"> </w:t>
-      </w:r>
-      <w:r>
-        <w:rPr>
-          <w:rFonts w:asciiTheme="minorHAnsi" w:hAnsiTheme="minorHAnsi" w:cstheme="minorBidi"/>
-          <w:sz w:val="22"/>
-          <w:szCs w:val="22"/>
-        </w:rPr>
-        <w:t>switch event)</w:t>
-      </w:r>
-    </w:p>
-    <w:p>
-      <w:pPr>
-        <w:jc w:val="left"/>
-        <w:rPr>
-          <w:rFonts w:asciiTheme="minorHAnsi" w:hAnsiTheme="minorHAnsi" w:cstheme="minorBidi"/>
-          <w:sz w:val="22"/>
-          <w:szCs w:val="22"/>
-        </w:rPr>
-      </w:pPr>
-      <w:r>
-        <w:rPr>
-          <w:rFonts w:asciiTheme="minorHAnsi" w:hAnsiTheme="minorHAnsi" w:cstheme="minorBidi"/>
-          <w:sz w:val="22"/>
-          <w:szCs w:val="22"/>
-        </w:rPr>
-        <w:t>5. Fade – the Run timer has expired and the controller gradually transitions to the Prolong state</w:t>
-      </w:r>
-    </w:p>
-    <w:p>
-      <w:pPr>
-        <w:jc w:val="left"/>
-        <w:rPr>
-          <w:rFonts w:asciiTheme="minorHAnsi" w:hAnsiTheme="minorHAnsi" w:cstheme="minorBidi"/>
-          <w:sz w:val="22"/>
-          <w:szCs w:val="22"/>
-        </w:rPr>
-      </w:pPr>
-      <w:r>
-        <w:rPr>
-          <w:rFonts w:asciiTheme="minorHAnsi" w:hAnsiTheme="minorHAnsi" w:cstheme="minorBidi"/>
-          <w:sz w:val="22"/>
-          <w:szCs w:val="22"/>
-        </w:rPr>
-        <w:t>6. Prolong – the lights are at a lower level and the timer counts down (but may be retriggered by</w:t>
-      </w:r>
-      <w:r>
-        <w:rPr>
-          <w:rFonts w:hint="eastAsia" w:asciiTheme="minorHAnsi" w:hAnsiTheme="minorHAnsi" w:cstheme="minorBidi"/>
-          <w:sz w:val="22"/>
-          <w:szCs w:val="22"/>
-        </w:rPr>
-        <w:t xml:space="preserve"> </w:t>
-      </w:r>
-      <w:r>
-        <w:rPr>
-          <w:rFonts w:asciiTheme="minorHAnsi" w:hAnsiTheme="minorHAnsi" w:cstheme="minorBidi"/>
-          <w:sz w:val="22"/>
-          <w:szCs w:val="22"/>
-        </w:rPr>
-        <w:t>a sensor or a switch event)</w:t>
-      </w:r>
-    </w:p>
-    <w:p>
-      <w:pPr>
-        <w:jc w:val="left"/>
-        <w:rPr>
-          <w:rFonts w:asciiTheme="minorHAnsi" w:hAnsiTheme="minorHAnsi" w:cstheme="minorBidi"/>
-          <w:sz w:val="22"/>
-          <w:szCs w:val="22"/>
-        </w:rPr>
-      </w:pPr>
-      <w:r>
-        <w:rPr>
-          <w:rFonts w:asciiTheme="minorHAnsi" w:hAnsiTheme="minorHAnsi" w:cstheme="minorBidi"/>
-          <w:sz w:val="22"/>
-          <w:szCs w:val="22"/>
-        </w:rPr>
-        <w:t>7. Fade Standby Auto – the controller gradually returns to the Standby state</w:t>
-      </w:r>
-    </w:p>
-    <w:p>
-      <w:pPr>
-        <w:jc w:val="left"/>
-        <w:rPr>
-          <w:rFonts w:asciiTheme="minorHAnsi" w:hAnsiTheme="minorHAnsi" w:cstheme="minorBidi"/>
-          <w:sz w:val="22"/>
-          <w:szCs w:val="22"/>
-        </w:rPr>
-      </w:pPr>
-      <w:r>
-        <w:rPr>
-          <w:rFonts w:asciiTheme="minorHAnsi" w:hAnsiTheme="minorHAnsi" w:cstheme="minorBidi"/>
-          <w:sz w:val="22"/>
-          <w:szCs w:val="22"/>
-        </w:rPr>
-        <w:t>8. Fade Standby Manual – the controller gradually returns to the Standby state after external</w:t>
-      </w:r>
-      <w:r>
-        <w:rPr>
-          <w:rFonts w:hint="eastAsia" w:asciiTheme="minorHAnsi" w:hAnsiTheme="minorHAnsi" w:cstheme="minorBidi"/>
-          <w:sz w:val="22"/>
-          <w:szCs w:val="22"/>
-        </w:rPr>
-        <w:t xml:space="preserve"> </w:t>
-      </w:r>
-      <w:r>
-        <w:rPr>
-          <w:rFonts w:asciiTheme="minorHAnsi" w:hAnsiTheme="minorHAnsi" w:cstheme="minorBidi"/>
-          <w:sz w:val="22"/>
-          <w:szCs w:val="22"/>
-        </w:rPr>
-        <w:t>event</w:t>
-      </w:r>
-    </w:p>
-    <w:p>
-      <w:pPr>
-        <w:jc w:val="left"/>
-        <w:rPr>
-          <w:rFonts w:asciiTheme="minorHAnsi" w:hAnsiTheme="minorHAnsi" w:cstheme="minorBidi"/>
           <w:b/>
           <w:bCs/>
           <w:color w:val="FF0000"/>
+        </w:rPr>
+      </w:pPr>
+    </w:p>
+    <w:p>
+      <w:pPr>
+        <w:pStyle w:val="2"/>
+      </w:pPr>
+      <w:bookmarkStart w:id="0" w:name="_Toc331078735"/>
+      <w:r>
+        <w:t>Lab Basics</w:t>
+      </w:r>
+    </w:p>
+    <w:p>
+      <w:pPr>
+        <w:bidi w:val="0"/>
+      </w:pPr>
+      <w:r>
+        <w:rPr>
+          <w:rFonts w:hint="eastAsia"/>
+        </w:rPr>
+        <w:t>A</w:t>
+      </w:r>
+      <w:r>
+        <w:t>s introduced in section 1.2, the LC server model takes sensor messages as input and output the lightness level. Below is the detailed information about the inputs and output.</w:t>
+      </w:r>
+    </w:p>
+    <w:p>
+      <w:pPr>
+        <w:bidi w:val="0"/>
+        <w:rPr>
+          <w:rFonts w:asciiTheme="minorHAnsi" w:hAnsiTheme="minorHAnsi" w:eastAsiaTheme="minorHAnsi" w:cstheme="minorBidi"/>
           <w:sz w:val="22"/>
           <w:szCs w:val="22"/>
-        </w:rPr>
-      </w:pPr>
-      <w:r>
-        <w:rPr>
-          <w:rFonts w:asciiTheme="minorHAnsi" w:hAnsiTheme="minorHAnsi" w:cstheme="minorBidi"/>
+          <w:lang w:val="en-US" w:eastAsia="en-US" w:bidi="ar-SA"/>
+        </w:rPr>
+      </w:pPr>
+      <w:r>
+        <w:rPr>
+          <w:rFonts w:hint="eastAsia" w:asciiTheme="minorHAnsi" w:hAnsiTheme="minorHAnsi" w:eastAsiaTheme="minorHAnsi" w:cstheme="minorBidi"/>
           <w:b/>
           <w:bCs/>
-          <w:color w:val="FF0000"/>
           <w:sz w:val="22"/>
           <w:szCs w:val="22"/>
-        </w:rPr>
-        <w:t>Placeholder for LC states and properties introduction (To be decided if to add this)</w:t>
-      </w:r>
-    </w:p>
-    <w:p>
-      <w:pPr>
-        <w:jc w:val="left"/>
-        <w:rPr>
+          <w:lang w:val="en-US" w:eastAsia="en-US" w:bidi="ar-SA"/>
+        </w:rPr>
+        <w:t>I</w:t>
+      </w:r>
+      <w:r>
+        <w:rPr>
+          <w:rFonts w:asciiTheme="minorHAnsi" w:hAnsiTheme="minorHAnsi" w:eastAsiaTheme="minorHAnsi" w:cstheme="minorBidi"/>
           <w:b/>
           <w:bCs/>
-          <w:color w:val="FF0000"/>
-        </w:rPr>
-      </w:pPr>
-    </w:p>
-    <w:p>
-      <w:pPr>
-        <w:pStyle w:val="2"/>
-      </w:pPr>
-      <w:bookmarkStart w:id="0" w:name="_Toc331078735"/>
-      <w:r>
-        <w:t>Lab Basics</w:t>
-      </w:r>
-    </w:p>
-    <w:p>
-      <w:pPr>
-        <w:rPr>
-          <w:rFonts w:asciiTheme="minorHAnsi" w:hAnsiTheme="minorHAnsi" w:cstheme="minorBidi"/>
           <w:sz w:val="22"/>
           <w:szCs w:val="22"/>
-        </w:rPr>
-      </w:pPr>
-      <w:r>
-        <w:rPr>
-          <w:rFonts w:hint="eastAsia" w:asciiTheme="minorHAnsi" w:hAnsiTheme="minorHAnsi" w:cstheme="minorBidi"/>
+          <w:lang w:val="en-US" w:eastAsia="en-US" w:bidi="ar-SA"/>
+        </w:rPr>
+        <w:t>nputs</w:t>
+      </w:r>
+      <w:r>
+        <w:rPr>
+          <w:rFonts w:asciiTheme="minorHAnsi" w:hAnsiTheme="minorHAnsi" w:eastAsiaTheme="minorHAnsi" w:cstheme="minorBidi"/>
           <w:sz w:val="22"/>
           <w:szCs w:val="22"/>
-        </w:rPr>
-        <w:t>A</w:t>
-      </w:r>
-      <w:r>
-        <w:rPr>
-          <w:rFonts w:asciiTheme="minorHAnsi" w:hAnsiTheme="minorHAnsi" w:cstheme="minorBidi"/>
-          <w:sz w:val="22"/>
-          <w:szCs w:val="22"/>
-        </w:rPr>
-        <w:t>s introduced in section 1.2, the LC server model takes sensor messages as input and output the lightness level. Below is the detailed information about the inputs and output.</w:t>
-      </w:r>
-    </w:p>
-    <w:p>
-      <w:pPr>
-        <w:rPr>
-          <w:b/>
-          <w:bCs/>
-        </w:rPr>
-      </w:pPr>
-      <w:r>
-        <w:rPr>
-          <w:rFonts w:hint="eastAsia"/>
-          <w:b/>
-          <w:bCs/>
-        </w:rPr>
-        <w:t>I</w:t>
-      </w:r>
-      <w:r>
-        <w:rPr>
-          <w:b/>
-          <w:bCs/>
-        </w:rPr>
-        <w:t>nputs:</w:t>
-      </w:r>
-    </w:p>
-    <w:p>
-      <w:pPr>
-        <w:pStyle w:val="88"/>
+          <w:lang w:val="en-US" w:eastAsia="en-US" w:bidi="ar-SA"/>
+        </w:rPr>
+        <w:t>:</w:t>
+      </w:r>
+    </w:p>
+    <w:p>
+      <w:pPr>
         <w:numPr>
           <w:ilvl w:val="0"/>
           <w:numId w:val="7"/>
         </w:numPr>
+        <w:bidi w:val="0"/>
         <w:rPr>
           <w:b/>
           <w:bCs/>
@@ -1388,31 +1091,16 @@
         <w:t>Ambient light</w:t>
       </w:r>
       <w:r>
-        <w:t xml:space="preserve"> – there is an ambient light sensor on the Thunderboard Sense 2 board, we need to sample the sensor data and send it to the LC server. The LC server regulates the light lightness output against the reported ambient lightness value to make sure that the ambient lightness equals the target level. The lightness regulating follows the formula in chapter 6.2.6 - Light LC PI Feedback Regulator o</w:t>
-      </w:r>
-      <w:r>
-        <w:rPr>
-          <w:color w:val="000000" w:themeColor="text1"/>
-          <w14:textFill>
-            <w14:solidFill>
-              <w14:schemeClr w14:val="tx1"/>
-            </w14:solidFill>
-          </w14:textFill>
-        </w:rPr>
-        <w:t>f Mesh Model v1.0.1.</w:t>
-      </w:r>
-    </w:p>
-    <w:p>
-      <w:pPr>
-        <w:pStyle w:val="88"/>
+        <w:t xml:space="preserve"> – there is an ambient light sensor on the Thunderboard Sense 2 board, we need to sample the sensor data and send it to the LC server. The LC server regulates the light lightness output against the reported ambient lightness value to make sure that the ambient lightness equals the target level. The lightness regulating follows the formula in chapter 6.2.6 - Light LC PI Feedback Regulator of Mesh Model v1.0.1.</w:t>
+      </w:r>
+    </w:p>
+    <w:p>
+      <w:pPr>
         <w:numPr>
           <w:ilvl w:val="1"/>
           <w:numId w:val="7"/>
         </w:numPr>
-        <w:rPr>
-          <w:b/>
-          <w:bCs/>
-        </w:rPr>
+        <w:bidi w:val="0"/>
       </w:pPr>
       <w:r>
         <w:t>If the ambient lightness level is higher than the expected level, then the LC server will try to dim down the light lightness until the real ambient level meets the expected level or 0%.</w:t>
@@ -1420,15 +1108,11 @@
     </w:p>
     <w:p>
       <w:pPr>
-        <w:pStyle w:val="88"/>
         <w:numPr>
           <w:ilvl w:val="1"/>
           <w:numId w:val="7"/>
         </w:numPr>
-        <w:rPr>
-          <w:b/>
-          <w:bCs/>
-        </w:rPr>
+        <w:bidi w:val="0"/>
       </w:pPr>
       <w:r>
         <w:rPr>
@@ -1442,52 +1126,30 @@
     </w:p>
     <w:p>
       <w:pPr>
-        <w:pStyle w:val="88"/>
         <w:numPr>
           <w:ilvl w:val="0"/>
           <w:numId w:val="7"/>
         </w:numPr>
+        <w:bidi w:val="0"/>
+      </w:pPr>
+      <w:r>
         <w:rPr>
           <w:b/>
           <w:bCs/>
         </w:rPr>
-      </w:pPr>
-      <w:r>
-        <w:rPr>
-          <w:b/>
-          <w:bCs/>
-        </w:rPr>
         <w:t>Occupancy state</w:t>
       </w:r>
       <w:r>
-        <w:t xml:space="preserve"> – In this lab, we will use the People Count to represent the occupancy state. People count being 0 represe</w:t>
-      </w:r>
-      <w:r>
-        <w:rPr>
-          <w:color w:val="000000" w:themeColor="text1"/>
-          <w14:textFill>
-            <w14:solidFill>
-              <w14:schemeClr w14:val="tx1"/>
-            </w14:solidFill>
-          </w14:textFill>
-        </w:rPr>
-        <w:t>nts non-occupancy, whil</w:t>
-      </w:r>
-      <w:r>
-        <w:t>e equals or greater than 1 represents occupancy. Given that there aren’t a people count sensor on Thunderboard Sense 2, we will use the buttons instead.</w:t>
-      </w:r>
-    </w:p>
-    <w:p>
-      <w:pPr>
-        <w:pStyle w:val="88"/>
+        <w:t xml:space="preserve"> – In this lab, we will use the People Count to represent the occupancy state. People count being 0 represents non-occupancy, while equals or greater than 1 represents occupancy. Given that there aren’t a people count sensor on Thunderboard Sense 2, we will use the buttons instead.</w:t>
+      </w:r>
+    </w:p>
+    <w:p>
+      <w:pPr>
         <w:numPr>
           <w:ilvl w:val="1"/>
           <w:numId w:val="7"/>
         </w:numPr>
-        <w:rPr>
-          <w:b/>
-          <w:bCs/>
-        </w:rPr>
+        <w:bidi w:val="0"/>
       </w:pPr>
       <w:r>
         <w:t>People count increments when pressing the button 0.</w:t>
@@ -1495,15 +1157,11 @@
     </w:p>
     <w:p>
       <w:pPr>
-        <w:pStyle w:val="88"/>
         <w:numPr>
           <w:ilvl w:val="1"/>
           <w:numId w:val="7"/>
         </w:numPr>
-        <w:rPr>
-          <w:b/>
-          <w:bCs/>
-        </w:rPr>
+        <w:bidi w:val="0"/>
       </w:pPr>
       <w:r>
         <w:rPr>
@@ -1517,15 +1175,11 @@
     </w:p>
     <w:p>
       <w:pPr>
-        <w:pStyle w:val="88"/>
         <w:numPr>
           <w:ilvl w:val="1"/>
           <w:numId w:val="7"/>
         </w:numPr>
-        <w:rPr>
-          <w:b/>
-          <w:bCs/>
-        </w:rPr>
+        <w:bidi w:val="0"/>
       </w:pPr>
       <w:r>
         <w:t>If occupancy is reported, which means the people count is reported as non-zero value in this case, the LC server will start the state machine to change the light from Off or Standby state to Run state if it’s not yet in run state.</w:t>
@@ -1533,15 +1187,11 @@
     </w:p>
     <w:p>
       <w:pPr>
-        <w:pStyle w:val="88"/>
         <w:numPr>
           <w:ilvl w:val="1"/>
           <w:numId w:val="7"/>
         </w:numPr>
-        <w:rPr>
-          <w:b/>
-          <w:bCs/>
-        </w:rPr>
+        <w:bidi w:val="0"/>
       </w:pPr>
       <w:r>
         <w:rPr>
@@ -1555,48 +1205,52 @@
     </w:p>
     <w:p>
       <w:pPr>
-        <w:pStyle w:val="88"/>
         <w:numPr>
           <w:ilvl w:val="1"/>
           <w:numId w:val="7"/>
         </w:numPr>
-        <w:rPr>
+        <w:bidi w:val="0"/>
+      </w:pPr>
+      <w:r>
+        <w:rPr>
+          <w:rFonts w:hint="eastAsia"/>
+        </w:rPr>
+        <w:t>I</w:t>
+      </w:r>
+      <w:r>
+        <w:t>f non-occupancy is reported, which means the people count is reported as zero, the LC server will transition the light from Run state to Standby state if it’s not in Standby state.</w:t>
+      </w:r>
+    </w:p>
+    <w:p>
+      <w:pPr>
+        <w:rPr>
+          <w:rFonts w:asciiTheme="minorHAnsi" w:hAnsiTheme="minorHAnsi" w:eastAsiaTheme="minorHAnsi" w:cstheme="minorBidi"/>
           <w:b/>
           <w:bCs/>
-        </w:rPr>
-      </w:pPr>
-      <w:r>
-        <w:rPr>
-          <w:rFonts w:hint="eastAsia"/>
-        </w:rPr>
-        <w:t>I</w:t>
-      </w:r>
-      <w:r>
-        <w:t>f non-occupancy is reported, which means the people count is reported as zero, the LC server will transition the light from Run state to Standby state if it’s not in Standby state.</w:t>
-      </w:r>
-    </w:p>
-    <w:p>
-      <w:pPr>
-        <w:rPr>
+          <w:sz w:val="22"/>
+          <w:szCs w:val="22"/>
+          <w:lang w:val="en-US" w:eastAsia="en-US" w:bidi="ar-SA"/>
+        </w:rPr>
+      </w:pPr>
+      <w:r>
+        <w:rPr>
+          <w:rFonts w:asciiTheme="minorHAnsi" w:hAnsiTheme="minorHAnsi" w:eastAsiaTheme="minorHAnsi" w:cstheme="minorBidi"/>
           <w:b/>
           <w:bCs/>
-        </w:rPr>
-      </w:pPr>
-      <w:r>
-        <w:rPr>
-          <w:b/>
-          <w:bCs/>
+          <w:sz w:val="22"/>
+          <w:szCs w:val="22"/>
+          <w:lang w:val="en-US" w:eastAsia="en-US" w:bidi="ar-SA"/>
         </w:rPr>
         <w:t>Output:</w:t>
       </w:r>
     </w:p>
     <w:p>
       <w:pPr>
-        <w:pStyle w:val="88"/>
         <w:numPr>
           <w:ilvl w:val="0"/>
           <w:numId w:val="8"/>
         </w:numPr>
+        <w:bidi w:val="0"/>
         <w:rPr>
           <w:b/>
           <w:bCs/>
@@ -1607,26 +1261,49 @@
           <w:b/>
           <w:bCs/>
         </w:rPr>
-        <w:t xml:space="preserve">Light Lightness </w:t>
-      </w:r>
-      <w:r>
-        <w:t>– There are 4 lights on the Thunderboard Sense 2, the LC server will regulate the lightness of these 4 lights according to the sensor inputs.</w:t>
-      </w:r>
-    </w:p>
-    <w:p>
-      <w:pPr>
-        <w:rPr>
-          <w:rFonts w:asciiTheme="minorHAnsi" w:hAnsiTheme="minorHAnsi" w:cstheme="minorBidi"/>
-          <w:sz w:val="22"/>
-          <w:szCs w:val="22"/>
-        </w:rPr>
-      </w:pPr>
-      <w:r>
-        <w:rPr>
-          <w:rFonts w:asciiTheme="minorHAnsi" w:hAnsiTheme="minorHAnsi" w:cstheme="minorBidi"/>
-          <w:sz w:val="22"/>
-          <w:szCs w:val="22"/>
-        </w:rPr>
+        <w:t>Light Lightness</w:t>
+      </w:r>
+      <w:r>
+        <w:t xml:space="preserve"> – There are 4 lights on the Thunderboard Sense 2, the LC server will regulate the lightness of these 4 lights according to the sensor inputs.</w:t>
+      </w:r>
+      <w:r>
+        <w:rPr>
+          <w:rFonts w:hint="default"/>
+          <w:lang w:val="en"/>
+        </w:rPr>
+        <w:t xml:space="preserve"> The value of the lightness is calculated using the formula:</w:t>
+      </w:r>
+    </w:p>
+    <w:p>
+      <w:pPr>
+        <w:numPr>
+          <w:ilvl w:val="0"/>
+          <w:numId w:val="8"/>
+        </w:numPr>
+        <w:bidi w:val="0"/>
+        <w:jc w:val="center"/>
+        <w:rPr>
+          <w:b/>
+          <w:bCs/>
+        </w:rPr>
+      </w:pPr>
+      <w:r>
+        <w:rPr>
+          <w:rFonts w:hint="default"/>
+          <w:b w:val="0"/>
+          <w:bCs w:val="0"/>
+          <w:i/>
+          <w:iCs/>
+          <w:lang w:val="en"/>
+        </w:rPr>
+        <w:t>Light LC Linear Output = max((Lightness Out)^2/65535, Regulator Output)</w:t>
+      </w:r>
+    </w:p>
+    <w:p>
+      <w:pPr>
+        <w:bidi w:val="0"/>
+      </w:pPr>
+      <w:r>
         <w:t>Figure 2 shows the diagram of the project.</w:t>
       </w:r>
     </w:p>
@@ -1682,27 +1359,16 @@
     </w:p>
     <w:p>
       <w:pPr>
+        <w:bidi w:val="0"/>
         <w:jc w:val="center"/>
-        <w:rPr>
-          <w:rFonts w:asciiTheme="minorHAnsi" w:hAnsiTheme="minorHAnsi"/>
-          <w:sz w:val="22"/>
-          <w:szCs w:val="22"/>
-        </w:rPr>
-      </w:pPr>
-      <w:r>
-        <w:rPr>
-          <w:rFonts w:hint="eastAsia" w:asciiTheme="minorHAnsi" w:hAnsiTheme="minorHAnsi"/>
-          <w:sz w:val="22"/>
-          <w:szCs w:val="22"/>
+      </w:pPr>
+      <w:r>
+        <w:rPr>
+          <w:rFonts w:hint="eastAsia"/>
         </w:rPr>
         <w:t>F</w:t>
       </w:r>
       <w:r>
-        <w:rPr>
-          <w:rFonts w:asciiTheme="minorHAnsi" w:hAnsiTheme="minorHAnsi"/>
-          <w:sz w:val="22"/>
-          <w:szCs w:val="22"/>
-        </w:rPr>
         <w:t>igure 2. Diagram of the Project</w:t>
       </w:r>
     </w:p>
@@ -1730,29 +1396,19 @@
     </w:p>
     <w:p>
       <w:pPr>
-        <w:jc w:val="left"/>
-        <w:rPr>
-          <w:rFonts w:asciiTheme="minorHAnsi" w:hAnsiTheme="minorHAnsi"/>
-          <w:sz w:val="22"/>
-          <w:szCs w:val="22"/>
-        </w:rPr>
-      </w:pPr>
-      <w:r>
-        <w:rPr>
-          <w:rFonts w:asciiTheme="minorHAnsi" w:hAnsiTheme="minorHAnsi"/>
-          <w:sz w:val="22"/>
-          <w:szCs w:val="22"/>
-        </w:rPr>
+        <w:bidi w:val="0"/>
+      </w:pPr>
+      <w:r>
         <w:t>You will get a customized light example for Thunderboard Sense 2 as the starting point, which is created from Simplicity Studio based on the light example in the Bluetooth Mesh SDK. The project contains the skeleton of the LC server and the sensor models. Follow below steps to import it to your Simplicity Studio.</w:t>
       </w:r>
     </w:p>
     <w:p>
       <w:pPr>
-        <w:pStyle w:val="88"/>
         <w:numPr>
           <w:ilvl w:val="0"/>
           <w:numId w:val="9"/>
         </w:numPr>
+        <w:bidi w:val="0"/>
         <w:rPr>
           <w:lang w:eastAsia="zh-CN"/>
         </w:rPr>
@@ -1828,11 +1484,11 @@
     </w:p>
     <w:p>
       <w:pPr>
-        <w:pStyle w:val="88"/>
         <w:numPr>
           <w:ilvl w:val="0"/>
           <w:numId w:val="9"/>
         </w:numPr>
+        <w:bidi w:val="0"/>
         <w:rPr>
           <w:lang w:eastAsia="zh-CN"/>
         </w:rPr>
@@ -1904,11 +1560,11 @@
     </w:p>
     <w:p>
       <w:pPr>
-        <w:pStyle w:val="88"/>
         <w:numPr>
           <w:ilvl w:val="0"/>
           <w:numId w:val="9"/>
         </w:numPr>
+        <w:bidi w:val="0"/>
         <w:rPr>
           <w:lang w:eastAsia="zh-CN"/>
         </w:rPr>
@@ -1981,11 +1637,11 @@
     </w:p>
     <w:p>
       <w:pPr>
-        <w:pStyle w:val="88"/>
         <w:numPr>
           <w:ilvl w:val="0"/>
           <w:numId w:val="9"/>
         </w:numPr>
+        <w:bidi w:val="0"/>
         <w:rPr>
           <w:rFonts w:hint="eastAsia"/>
           <w:lang w:eastAsia="zh-CN"/>
@@ -2062,11 +1718,11 @@
     </w:p>
     <w:p>
       <w:pPr>
-        <w:pStyle w:val="88"/>
         <w:numPr>
           <w:ilvl w:val="0"/>
           <w:numId w:val="9"/>
         </w:numPr>
+        <w:bidi w:val="0"/>
         <w:rPr>
           <w:rFonts w:hint="eastAsia"/>
           <w:lang w:eastAsia="zh-CN"/>
@@ -2095,45 +1751,31 @@
     </w:p>
     <w:p>
       <w:pPr>
-        <w:rPr>
-          <w:rFonts w:asciiTheme="minorHAnsi" w:hAnsiTheme="minorHAnsi"/>
-          <w:sz w:val="22"/>
-          <w:szCs w:val="22"/>
+        <w:bidi w:val="0"/>
+        <w:rPr>
           <w:lang w:eastAsia="zh-CN"/>
         </w:rPr>
       </w:pPr>
       <w:r>
-        <w:rPr>
-          <w:rFonts w:asciiTheme="minorHAnsi" w:hAnsiTheme="minorHAnsi"/>
-          <w:sz w:val="22"/>
-          <w:szCs w:val="22"/>
-        </w:rPr>
         <w:t>Like mentioned in the lab basics, the LC server needs the ambient light level and the occupancy states as input, while the light example doesn’t include them natively. So, we need to add the sensor models to the project.</w:t>
       </w:r>
       <w:r>
         <w:rPr>
-          <w:rFonts w:hint="eastAsia" w:asciiTheme="minorHAnsi" w:hAnsiTheme="minorHAnsi"/>
-          <w:sz w:val="22"/>
-          <w:szCs w:val="22"/>
+          <w:rFonts w:hint="eastAsia"/>
         </w:rPr>
         <w:t xml:space="preserve"> </w:t>
       </w:r>
       <w:r>
-        <w:rPr>
-          <w:rFonts w:asciiTheme="minorHAnsi" w:hAnsiTheme="minorHAnsi"/>
-          <w:sz w:val="22"/>
-          <w:szCs w:val="22"/>
-        </w:rPr>
         <w:t>Follow below steps to add the sensor server model and sensor setup server model to your project.</w:t>
       </w:r>
     </w:p>
     <w:p>
       <w:pPr>
-        <w:pStyle w:val="88"/>
         <w:numPr>
           <w:ilvl w:val="0"/>
           <w:numId w:val="10"/>
         </w:numPr>
+        <w:bidi w:val="0"/>
         <w:rPr>
           <w:lang w:eastAsia="zh-CN"/>
         </w:rPr>
@@ -2154,11 +1796,11 @@
     </w:p>
     <w:p>
       <w:pPr>
-        <w:pStyle w:val="88"/>
         <w:numPr>
           <w:ilvl w:val="0"/>
           <w:numId w:val="10"/>
         </w:numPr>
+        <w:bidi w:val="0"/>
         <w:rPr>
           <w:lang w:eastAsia="zh-CN"/>
         </w:rPr>
@@ -2227,11 +1869,11 @@
     </w:p>
     <w:p>
       <w:pPr>
-        <w:pStyle w:val="88"/>
         <w:numPr>
           <w:ilvl w:val="0"/>
           <w:numId w:val="10"/>
         </w:numPr>
+        <w:bidi w:val="0"/>
         <w:rPr>
           <w:lang w:eastAsia="zh-CN"/>
         </w:rPr>
@@ -2252,11 +1894,11 @@
     </w:p>
     <w:p>
       <w:pPr>
-        <w:pStyle w:val="88"/>
         <w:numPr>
           <w:ilvl w:val="0"/>
           <w:numId w:val="10"/>
         </w:numPr>
+        <w:bidi w:val="0"/>
         <w:rPr>
           <w:lang w:eastAsia="zh-CN"/>
         </w:rPr>
@@ -2358,53 +2000,19 @@
     </w:p>
     <w:p>
       <w:pPr>
-        <w:rPr>
-          <w:rFonts w:asciiTheme="minorHAnsi" w:hAnsiTheme="minorHAnsi"/>
-          <w:sz w:val="22"/>
-          <w:szCs w:val="22"/>
-        </w:rPr>
-      </w:pPr>
-      <w:r>
-        <w:rPr>
-          <w:rFonts w:asciiTheme="minorHAnsi" w:hAnsiTheme="minorHAnsi"/>
-          <w:sz w:val="22"/>
-          <w:szCs w:val="22"/>
-        </w:rPr>
+        <w:bidi w:val="0"/>
+      </w:pPr>
+      <w:r>
         <w:t>All LC Server state resides in and is own by the Bluetooth Mesh stack. The state update notification events to the application are informational - the application is not required to react to them. The light example saves the LC Server state in persistent storage and set</w:t>
       </w:r>
       <w:r>
         <w:rPr>
-          <w:rFonts w:hint="eastAsia" w:asciiTheme="minorHAnsi" w:hAnsiTheme="minorHAnsi"/>
-          <w:sz w:val="22"/>
-          <w:szCs w:val="22"/>
+          <w:rFonts w:hint="eastAsia"/>
         </w:rPr>
         <w:t xml:space="preserve"> </w:t>
       </w:r>
       <w:r>
-        <w:rPr>
-          <w:rFonts w:asciiTheme="minorHAnsi" w:hAnsiTheme="minorHAnsi"/>
-          <w:sz w:val="22"/>
-          <w:szCs w:val="22"/>
-        </w:rPr>
-        <w:t xml:space="preserve">the states in the LC Server following a restart. You can check the implementation in the </w:t>
-      </w:r>
-      <w:r>
-        <w:rPr>
-          <w:rFonts w:asciiTheme="minorHAnsi" w:hAnsiTheme="minorHAnsi"/>
-          <w:i/>
-          <w:iCs/>
-          <w:sz w:val="22"/>
-          <w:szCs w:val="22"/>
-        </w:rPr>
-        <w:t>light_controller.c</w:t>
-      </w:r>
-      <w:r>
-        <w:rPr>
-          <w:rFonts w:asciiTheme="minorHAnsi" w:hAnsiTheme="minorHAnsi"/>
-          <w:sz w:val="22"/>
-          <w:szCs w:val="22"/>
-        </w:rPr>
-        <w:t xml:space="preserve"> file to get all the information how to initialize and integrate the LC server into other projects.</w:t>
+        <w:t>the states in the LC Server following a restart. You can check the implementation in the light_controller.c file to get all the information how to initialize and integrate the LC server into other projects.</w:t>
       </w:r>
     </w:p>
     <w:p>
@@ -2423,81 +2031,103 @@
     </w:p>
     <w:p>
       <w:pPr>
-        <w:rPr>
-          <w:rFonts w:asciiTheme="minorHAnsi" w:hAnsiTheme="minorHAnsi" w:cstheme="minorBidi"/>
-          <w:sz w:val="22"/>
-          <w:szCs w:val="22"/>
-        </w:rPr>
-      </w:pPr>
-      <w:r>
-        <w:rPr>
-          <w:rFonts w:hint="eastAsia" w:asciiTheme="minorHAnsi" w:hAnsiTheme="minorHAnsi" w:cstheme="minorBidi"/>
-          <w:sz w:val="22"/>
-          <w:szCs w:val="22"/>
+        <w:bidi w:val="0"/>
+      </w:pPr>
+      <w:r>
+        <w:rPr>
+          <w:rFonts w:hint="eastAsia"/>
         </w:rPr>
         <w:t>W</w:t>
       </w:r>
       <w:r>
-        <w:rPr>
-          <w:rFonts w:asciiTheme="minorHAnsi" w:hAnsiTheme="minorHAnsi" w:cstheme="minorBidi"/>
-          <w:sz w:val="22"/>
-          <w:szCs w:val="22"/>
-        </w:rPr>
         <w:t>e already add the sensor server model and the sensor server setup model to the DCD, to make it works, we still need to do more work on it, they are:</w:t>
       </w:r>
     </w:p>
     <w:p>
       <w:pPr>
-        <w:pStyle w:val="88"/>
         <w:numPr>
           <w:ilvl w:val="0"/>
-          <w:numId w:val="8"/>
+          <w:numId w:val="11"/>
         </w:numPr>
+        <w:bidi w:val="0"/>
+        <w:ind w:left="420" w:leftChars="0" w:hanging="420" w:firstLineChars="0"/>
+        <w:jc w:val="left"/>
       </w:pPr>
       <w:r>
         <w:rPr>
           <w:rFonts w:hint="eastAsia"/>
+          <w:b/>
+          <w:bCs/>
         </w:rPr>
         <w:t>I</w:t>
       </w:r>
       <w:r>
-        <w:t>nitialize and configure sensor server model - You can find the implementation from the btmesh-soc-sensor-server example. The skeleton project has already implemented it so you don’t need to work on it.</w:t>
-      </w:r>
-    </w:p>
-    <w:p>
-      <w:pPr>
-        <w:pStyle w:val="88"/>
+        <w:rPr>
+          <w:b/>
+          <w:bCs/>
+        </w:rPr>
+        <w:t>nitialize and configure sensor server model</w:t>
+      </w:r>
+      <w:r>
+        <w:t xml:space="preserve"> - You can find the implementation from the btmesh-soc-sensor-server example. The skeleton project has already implemented it so you don’t need to work on it.</w:t>
+      </w:r>
+    </w:p>
+    <w:p>
+      <w:pPr>
         <w:numPr>
           <w:ilvl w:val="0"/>
-          <w:numId w:val="8"/>
+          <w:numId w:val="11"/>
         </w:numPr>
+        <w:bidi w:val="0"/>
+        <w:ind w:left="420" w:leftChars="0" w:hanging="420" w:firstLineChars="0"/>
+        <w:jc w:val="left"/>
       </w:pPr>
       <w:r>
         <w:rPr>
           <w:rFonts w:hint="eastAsia"/>
+          <w:b/>
+          <w:bCs/>
         </w:rPr>
         <w:t>D</w:t>
       </w:r>
       <w:r>
-        <w:t>ata sampling – This is not the target for the lab so all the necessary functions for sampling the sensor data including the button handling are already provided.</w:t>
-      </w:r>
-    </w:p>
-    <w:p>
-      <w:pPr>
-        <w:pStyle w:val="88"/>
+        <w:rPr>
+          <w:b/>
+          <w:bCs/>
+        </w:rPr>
+        <w:t>ata sampling</w:t>
+      </w:r>
+      <w:r>
+        <w:t xml:space="preserve"> – This is not the target for the lab so all the necessary functions for sampling the sensor data including the button handling are already provided.</w:t>
+      </w:r>
+    </w:p>
+    <w:p>
+      <w:pPr>
         <w:numPr>
           <w:ilvl w:val="0"/>
-          <w:numId w:val="8"/>
+          <w:numId w:val="11"/>
         </w:numPr>
+        <w:bidi w:val="0"/>
+        <w:ind w:left="420" w:leftChars="0" w:hanging="420" w:firstLineChars="0"/>
+        <w:jc w:val="left"/>
       </w:pPr>
       <w:r>
         <w:rPr>
           <w:rFonts w:hint="eastAsia"/>
+          <w:b/>
+          <w:bCs/>
         </w:rPr>
         <w:t>S</w:t>
       </w:r>
       <w:r>
-        <w:t xml:space="preserve">end sensor messages to the LC server – you need to complete the code </w:t>
+        <w:rPr>
+          <w:b/>
+          <w:bCs/>
+        </w:rPr>
+        <w:t>end sensor messages to the LC server</w:t>
+      </w:r>
+      <w:r>
+        <w:t xml:space="preserve"> – you need to complete the code </w:t>
       </w:r>
       <w:r>
         <w:rPr>
@@ -2520,8 +2150,7 @@
     </w:p>
     <w:p>
       <w:pPr>
-        <w:pStyle w:val="88"/>
-        <w:ind w:left="780"/>
+        <w:bidi w:val="0"/>
         <w:rPr>
           <w:color w:val="FF0000"/>
           <w:lang w:eastAsia="zh-CN"/>
@@ -2594,41 +2223,16 @@
     </w:p>
     <w:p>
       <w:pPr>
-        <w:rPr>
-          <w:rFonts w:asciiTheme="minorHAnsi" w:hAnsiTheme="minorHAnsi" w:cstheme="minorBidi"/>
-          <w:sz w:val="22"/>
-          <w:szCs w:val="22"/>
+        <w:bidi w:val="0"/>
+        <w:rPr>
           <w:lang w:eastAsia="zh-CN"/>
         </w:rPr>
       </w:pPr>
       <w:r>
         <w:rPr>
-          <w:rFonts w:asciiTheme="minorHAnsi" w:hAnsiTheme="minorHAnsi" w:cstheme="minorBidi"/>
-          <w:sz w:val="22"/>
-          <w:szCs w:val="22"/>
           <w:lang w:eastAsia="zh-CN"/>
         </w:rPr>
-        <w:t xml:space="preserve">After you finish all the items listed above, you can build the project and program it into your Thunderboard Sense 2 board. Then use any serial terminal tool you are familiar with to connect the board and the terminal. It’s very important to do so because all the debugging information will be output to the terminal. If the logging works, you could see the </w:t>
-      </w:r>
-      <w:r>
-        <w:rPr>
-          <w:rFonts w:asciiTheme="minorHAnsi" w:hAnsiTheme="minorHAnsi" w:cstheme="minorBidi"/>
-          <w:i/>
-          <w:iCs/>
-          <w:sz w:val="22"/>
-          <w:szCs w:val="22"/>
-          <w:lang w:eastAsia="zh-CN"/>
-        </w:rPr>
-        <w:t>System Boot</w:t>
-      </w:r>
-      <w:r>
-        <w:rPr>
-          <w:rFonts w:asciiTheme="minorHAnsi" w:hAnsiTheme="minorHAnsi" w:cstheme="minorBidi"/>
-          <w:sz w:val="22"/>
-          <w:szCs w:val="22"/>
-          <w:lang w:eastAsia="zh-CN"/>
-        </w:rPr>
-        <w:t xml:space="preserve"> event log to the terminal after you reset the device, see below figure.</w:t>
+        <w:t>After you finish all the items listed above, you can build the project and program it into your Thunderboard Sense 2 board. Then use any serial terminal tool you are familiar with to connect the board and the terminal. It’s very important to do so because all the debugging information will be output to the terminal. If the logging works, you could see the System Boot event log to the terminal after you reset the device, see below figure.</w:t>
       </w:r>
     </w:p>
     <w:p>
@@ -2703,34 +2307,22 @@
     </w:p>
     <w:p>
       <w:pPr>
-        <w:rPr>
-          <w:rFonts w:asciiTheme="minorHAnsi" w:hAnsiTheme="minorHAnsi" w:cstheme="minorBidi"/>
-          <w:sz w:val="22"/>
-          <w:szCs w:val="22"/>
+        <w:bidi w:val="0"/>
+        <w:rPr>
           <w:lang w:eastAsia="zh-CN"/>
         </w:rPr>
       </w:pPr>
       <w:r>
         <w:rPr>
-          <w:rFonts w:hint="eastAsia" w:asciiTheme="minorHAnsi" w:hAnsiTheme="minorHAnsi" w:cstheme="minorBidi"/>
-          <w:sz w:val="22"/>
-          <w:szCs w:val="22"/>
+          <w:rFonts w:hint="eastAsia"/>
         </w:rPr>
         <w:t>W</w:t>
       </w:r>
       <w:r>
-        <w:rPr>
-          <w:rFonts w:asciiTheme="minorHAnsi" w:hAnsiTheme="minorHAnsi" w:cstheme="minorBidi"/>
-          <w:sz w:val="22"/>
-          <w:szCs w:val="22"/>
-        </w:rPr>
         <w:t>e will use the Bluetooth Mesh App to provision and configure the node.</w:t>
       </w:r>
       <w:r>
         <w:rPr>
-          <w:rFonts w:asciiTheme="minorHAnsi" w:hAnsiTheme="minorHAnsi" w:cstheme="minorBidi"/>
-          <w:sz w:val="22"/>
-          <w:szCs w:val="22"/>
           <w:lang w:eastAsia="zh-CN"/>
         </w:rPr>
         <w:t xml:space="preserve"> Before doing the following steps, make sure that you have programmed the project to your Thunderboard Sense 2 and it’s unprovisioned, this can be checked by the serial output when the device boots up. If the device is provisioned, you need to factory reset it by reset the device with button 0 or 1 holding pressed, you could release the button after you see factory reset on the terminal.</w:t>
@@ -2738,202 +2330,93 @@
     </w:p>
     <w:p>
       <w:pPr>
-        <w:rPr>
-          <w:rFonts w:asciiTheme="minorHAnsi" w:hAnsiTheme="minorHAnsi" w:cstheme="minorBidi"/>
-          <w:sz w:val="22"/>
-          <w:szCs w:val="22"/>
-        </w:rPr>
-      </w:pPr>
-      <w:r>
-        <w:rPr>
-          <w:rFonts w:hint="eastAsia" w:asciiTheme="minorHAnsi" w:hAnsiTheme="minorHAnsi" w:cstheme="minorBidi"/>
-          <w:sz w:val="22"/>
-          <w:szCs w:val="22"/>
+        <w:bidi w:val="0"/>
+      </w:pPr>
+      <w:r>
+        <w:rPr>
+          <w:rFonts w:hint="eastAsia"/>
         </w:rPr>
         <w:t>F</w:t>
       </w:r>
       <w:r>
-        <w:rPr>
-          <w:rFonts w:asciiTheme="minorHAnsi" w:hAnsiTheme="minorHAnsi" w:cstheme="minorBidi"/>
-          <w:sz w:val="22"/>
-          <w:szCs w:val="22"/>
-        </w:rPr>
         <w:t>ollow below steps to provision and configure the node.</w:t>
       </w:r>
     </w:p>
     <w:p>
       <w:pPr>
-        <w:pStyle w:val="88"/>
         <w:numPr>
           <w:ilvl w:val="0"/>
-          <w:numId w:val="11"/>
+          <w:numId w:val="12"/>
         </w:numPr>
-        <w:rPr>
-          <w:color w:val="000000" w:themeColor="text1"/>
-          <w14:textFill>
-            <w14:solidFill>
-              <w14:schemeClr w14:val="tx1"/>
-            </w14:solidFill>
-          </w14:textFill>
-        </w:rPr>
-      </w:pPr>
-      <w:r>
-        <w:rPr>
-          <w:color w:val="000000" w:themeColor="text1"/>
-          <w14:textFill>
-            <w14:solidFill>
-              <w14:schemeClr w14:val="tx1"/>
-            </w14:solidFill>
-          </w14:textFill>
-        </w:rPr>
+        <w:bidi w:val="0"/>
+      </w:pPr>
+      <w:r>
         <w:t>Open the Bluetooth Mesh app on your smartphone, grant all the permission requests if it’s the first time you use it. Switch to the “PROVISION” view and click the SCAN button on the top-right corner.</w:t>
       </w:r>
     </w:p>
     <w:p>
       <w:pPr>
-        <w:pStyle w:val="88"/>
         <w:numPr>
           <w:ilvl w:val="0"/>
-          <w:numId w:val="11"/>
+          <w:numId w:val="12"/>
         </w:numPr>
-        <w:rPr>
-          <w:color w:val="000000" w:themeColor="text1"/>
-          <w14:textFill>
-            <w14:solidFill>
-              <w14:schemeClr w14:val="tx1"/>
-            </w14:solidFill>
-          </w14:textFill>
-        </w:rPr>
+        <w:bidi w:val="0"/>
       </w:pPr>
       <w:r>
         <w:rPr>
           <w:rFonts w:hint="eastAsia"/>
-          <w:color w:val="000000" w:themeColor="text1"/>
-          <w14:textFill>
-            <w14:solidFill>
-              <w14:schemeClr w14:val="tx1"/>
-            </w14:solidFill>
-          </w14:textFill>
         </w:rPr>
         <w:t>Y</w:t>
       </w:r>
       <w:r>
-        <w:rPr>
-          <w:color w:val="000000" w:themeColor="text1"/>
-          <w14:textFill>
-            <w14:solidFill>
-              <w14:schemeClr w14:val="tx1"/>
-            </w14:solidFill>
-          </w14:textFill>
-        </w:rPr>
         <w:t>ou will see the devices which are sending the unprovisioned beacon in the list. Identify the one to your Thunderboard Sense 2 and click the “PROVISION” button to start provisioning it.</w:t>
       </w:r>
     </w:p>
     <w:p>
       <w:pPr>
-        <w:pStyle w:val="88"/>
         <w:numPr>
           <w:ilvl w:val="0"/>
-          <w:numId w:val="11"/>
+          <w:numId w:val="12"/>
         </w:numPr>
-        <w:rPr>
-          <w:color w:val="000000" w:themeColor="text1"/>
-          <w14:textFill>
-            <w14:solidFill>
-              <w14:schemeClr w14:val="tx1"/>
-            </w14:solidFill>
-          </w14:textFill>
-        </w:rPr>
-      </w:pPr>
-      <w:r>
-        <w:rPr>
-          <w:color w:val="000000" w:themeColor="text1"/>
-          <w14:textFill>
-            <w14:solidFill>
-              <w14:schemeClr w14:val="tx1"/>
-            </w14:solidFill>
-          </w14:textFill>
-        </w:rPr>
+        <w:bidi w:val="0"/>
+      </w:pPr>
+      <w:r>
         <w:t>You will see a popup and you can change the device name if you want, then click “ADD”. Provisioning takes time so you will need to wait a moment until it’s done, then you will automatically reach the configuration perspective.</w:t>
       </w:r>
     </w:p>
     <w:p>
       <w:pPr>
-        <w:pStyle w:val="88"/>
         <w:numPr>
           <w:ilvl w:val="0"/>
-          <w:numId w:val="11"/>
+          <w:numId w:val="12"/>
         </w:numPr>
-        <w:rPr>
-          <w:color w:val="000000" w:themeColor="text1"/>
-          <w14:textFill>
-            <w14:solidFill>
-              <w14:schemeClr w14:val="tx1"/>
-            </w14:solidFill>
-          </w14:textFill>
-        </w:rPr>
+        <w:bidi w:val="0"/>
       </w:pPr>
       <w:r>
         <w:rPr>
           <w:rFonts w:hint="eastAsia"/>
-          <w:color w:val="000000" w:themeColor="text1"/>
-          <w14:textFill>
-            <w14:solidFill>
-              <w14:schemeClr w14:val="tx1"/>
-            </w14:solidFill>
-          </w14:textFill>
         </w:rPr>
         <w:t>I</w:t>
       </w:r>
       <w:r>
-        <w:rPr>
-          <w:color w:val="000000" w:themeColor="text1"/>
-          <w14:textFill>
-            <w14:solidFill>
-              <w14:schemeClr w14:val="tx1"/>
-            </w14:solidFill>
-          </w14:textFill>
-        </w:rPr>
         <w:t>n the configuration perspective, you could configure the functionalities of the device. It’s needed to add the node to a group (Demo group for example) and choose the “Functionality” as “Light LC Server”.</w:t>
       </w:r>
     </w:p>
     <w:p>
       <w:pPr>
-        <w:pStyle w:val="88"/>
         <w:numPr>
           <w:ilvl w:val="0"/>
-          <w:numId w:val="11"/>
+          <w:numId w:val="12"/>
         </w:numPr>
-        <w:rPr>
-          <w:color w:val="000000" w:themeColor="text1"/>
-          <w14:textFill>
-            <w14:solidFill>
-              <w14:schemeClr w14:val="tx1"/>
-            </w14:solidFill>
-          </w14:textFill>
-        </w:rPr>
+        <w:bidi w:val="0"/>
       </w:pPr>
       <w:r>
         <w:rPr>
           <w:rFonts w:hint="eastAsia"/>
-          <w:color w:val="000000" w:themeColor="text1"/>
-          <w14:textFill>
-            <w14:solidFill>
-              <w14:schemeClr w14:val="tx1"/>
-            </w14:solidFill>
-          </w14:textFill>
         </w:rPr>
         <w:t>A</w:t>
       </w:r>
       <w:r>
-        <w:rPr>
-          <w:color w:val="000000" w:themeColor="text1"/>
-          <w14:textFill>
-            <w14:solidFill>
-              <w14:schemeClr w14:val="tx1"/>
-            </w14:solidFill>
-          </w14:textFill>
-        </w:rPr>
         <w:t>fter all configuration is done, go back to the startup perspective which will disconnect from the node and click the “NETWORKS” label and switch to “DEVICES”, the smartphone will reconnect to the node. Below figures are the screenshot of the whole procedure.</w:t>
       </w:r>
     </w:p>
@@ -3700,7 +3183,1543 @@
     </w:p>
     <w:p>
       <w:pPr>
+        <w:rPr>
+          <w:rFonts w:hint="default"/>
+          <w:lang w:val="en"/>
+        </w:rPr>
+      </w:pPr>
+      <w:r>
+        <w:rPr>
+          <w:rFonts w:hint="default"/>
+          <w:lang w:val="en"/>
+        </w:rPr>
+        <w:t>The project uses below default settings for the LC properties, which are used to control the lights.</w:t>
+      </w:r>
+    </w:p>
+    <w:tbl>
+      <w:tblPr>
+        <w:tblStyle w:val="37"/>
+        <w:tblW w:w="11016" w:type="dxa"/>
+        <w:tblInd w:w="0" w:type="dxa"/>
+        <w:tblBorders>
+          <w:top w:val="single" w:color="auto" w:sz="4" w:space="0"/>
+          <w:left w:val="single" w:color="auto" w:sz="4" w:space="0"/>
+          <w:bottom w:val="single" w:color="auto" w:sz="4" w:space="0"/>
+          <w:right w:val="single" w:color="auto" w:sz="4" w:space="0"/>
+          <w:insideH w:val="single" w:color="auto" w:sz="4" w:space="0"/>
+          <w:insideV w:val="single" w:color="auto" w:sz="4" w:space="0"/>
+        </w:tblBorders>
+        <w:tblLayout w:type="fixed"/>
+        <w:tblCellMar>
+          <w:left w:w="108" w:type="dxa"/>
+          <w:right w:w="108" w:type="dxa"/>
+        </w:tblCellMar>
+      </w:tblPr>
+      <w:tblGrid>
+        <w:gridCol w:w="3463"/>
+        <w:gridCol w:w="1370"/>
+        <w:gridCol w:w="6183"/>
+      </w:tblGrid>
+      <w:tr>
+        <w:tblPrEx>
+          <w:tblBorders>
+            <w:top w:val="single" w:color="auto" w:sz="4" w:space="0"/>
+            <w:left w:val="single" w:color="auto" w:sz="4" w:space="0"/>
+            <w:bottom w:val="single" w:color="auto" w:sz="4" w:space="0"/>
+            <w:right w:val="single" w:color="auto" w:sz="4" w:space="0"/>
+            <w:insideH w:val="single" w:color="auto" w:sz="4" w:space="0"/>
+            <w:insideV w:val="single" w:color="auto" w:sz="4" w:space="0"/>
+          </w:tblBorders>
+          <w:tblLayout w:type="fixed"/>
+          <w:tblCellMar>
+            <w:left w:w="108" w:type="dxa"/>
+            <w:right w:w="108" w:type="dxa"/>
+          </w:tblCellMar>
+        </w:tblPrEx>
+        <w:tc>
+          <w:tcPr>
+            <w:tcW w:w="3463" w:type="dxa"/>
+          </w:tcPr>
+          <w:p>
+            <w:pPr>
+              <w:rPr>
+                <w:rFonts w:hint="default"/>
+                <w:vertAlign w:val="baseline"/>
+                <w:lang w:val="en"/>
+              </w:rPr>
+            </w:pPr>
+          </w:p>
+        </w:tc>
+        <w:tc>
+          <w:tcPr>
+            <w:tcW w:w="1370" w:type="dxa"/>
+          </w:tcPr>
+          <w:p>
+            <w:pPr>
+              <w:rPr>
+                <w:rFonts w:hint="default"/>
+                <w:vertAlign w:val="baseline"/>
+                <w:lang w:val="en"/>
+              </w:rPr>
+            </w:pPr>
+            <w:r>
+              <w:rPr>
+                <w:rFonts w:hint="default"/>
+                <w:vertAlign w:val="baseline"/>
+                <w:lang w:val="en"/>
+              </w:rPr>
+              <w:t>Value</w:t>
+            </w:r>
+          </w:p>
+        </w:tc>
+        <w:tc>
+          <w:tcPr>
+            <w:tcW w:w="6183" w:type="dxa"/>
+          </w:tcPr>
+          <w:p>
+            <w:pPr>
+              <w:rPr>
+                <w:rFonts w:hint="default"/>
+                <w:vertAlign w:val="baseline"/>
+                <w:lang w:val="en"/>
+              </w:rPr>
+            </w:pPr>
+            <w:r>
+              <w:rPr>
+                <w:rFonts w:hint="default"/>
+                <w:vertAlign w:val="baseline"/>
+                <w:lang w:val="en"/>
+              </w:rPr>
+              <w:t>Description</w:t>
+            </w:r>
+          </w:p>
+        </w:tc>
+      </w:tr>
+      <w:tr>
+        <w:tblPrEx>
+          <w:tblBorders>
+            <w:top w:val="single" w:color="auto" w:sz="4" w:space="0"/>
+            <w:left w:val="single" w:color="auto" w:sz="4" w:space="0"/>
+            <w:bottom w:val="single" w:color="auto" w:sz="4" w:space="0"/>
+            <w:right w:val="single" w:color="auto" w:sz="4" w:space="0"/>
+            <w:insideH w:val="single" w:color="auto" w:sz="4" w:space="0"/>
+            <w:insideV w:val="single" w:color="auto" w:sz="4" w:space="0"/>
+          </w:tblBorders>
+          <w:tblLayout w:type="fixed"/>
+        </w:tblPrEx>
+        <w:tc>
+          <w:tcPr>
+            <w:tcW w:w="3463" w:type="dxa"/>
+          </w:tcPr>
+          <w:p>
+            <w:pPr>
+              <w:rPr>
+                <w:rFonts w:hint="default"/>
+                <w:vertAlign w:val="baseline"/>
+                <w:lang w:val="en"/>
+              </w:rPr>
+            </w:pPr>
+            <w:r>
+              <w:rPr>
+                <w:rFonts w:hint="default"/>
+                <w:vertAlign w:val="baseline"/>
+                <w:lang w:val="en"/>
+              </w:rPr>
+              <w:t>Light LC Time Fade On</w:t>
+            </w:r>
+          </w:p>
+        </w:tc>
+        <w:tc>
+          <w:tcPr>
+            <w:tcW w:w="1370" w:type="dxa"/>
+          </w:tcPr>
+          <w:p>
+            <w:pPr>
+              <w:rPr>
+                <w:rFonts w:hint="default"/>
+                <w:vertAlign w:val="baseline"/>
+                <w:lang w:val="en"/>
+              </w:rPr>
+            </w:pPr>
+            <w:r>
+              <w:rPr>
+                <w:rFonts w:hint="default"/>
+                <w:vertAlign w:val="baseline"/>
+                <w:lang w:val="en"/>
+              </w:rPr>
+              <w:t>2 Seconds</w:t>
+            </w:r>
+          </w:p>
+        </w:tc>
+        <w:tc>
+          <w:tcPr>
+            <w:tcW w:w="6183" w:type="dxa"/>
+          </w:tcPr>
+          <w:p>
+            <w:pPr>
+              <w:rPr>
+                <w:rFonts w:hint="default"/>
+                <w:vertAlign w:val="baseline"/>
+                <w:lang w:val="en"/>
+              </w:rPr>
+            </w:pPr>
+            <w:r>
+              <w:rPr>
+                <w:rFonts w:hint="default"/>
+                <w:vertAlign w:val="baseline"/>
+                <w:lang w:val="en"/>
+              </w:rPr>
+              <w:t>Time in the Fade On state</w:t>
+            </w:r>
+          </w:p>
+        </w:tc>
+      </w:tr>
+      <w:tr>
+        <w:tblPrEx>
+          <w:tblBorders>
+            <w:top w:val="single" w:color="auto" w:sz="4" w:space="0"/>
+            <w:left w:val="single" w:color="auto" w:sz="4" w:space="0"/>
+            <w:bottom w:val="single" w:color="auto" w:sz="4" w:space="0"/>
+            <w:right w:val="single" w:color="auto" w:sz="4" w:space="0"/>
+            <w:insideH w:val="single" w:color="auto" w:sz="4" w:space="0"/>
+            <w:insideV w:val="single" w:color="auto" w:sz="4" w:space="0"/>
+          </w:tblBorders>
+          <w:tblLayout w:type="fixed"/>
+          <w:tblCellMar>
+            <w:left w:w="108" w:type="dxa"/>
+            <w:right w:w="108" w:type="dxa"/>
+          </w:tblCellMar>
+        </w:tblPrEx>
+        <w:tc>
+          <w:tcPr>
+            <w:tcW w:w="3463" w:type="dxa"/>
+          </w:tcPr>
+          <w:p>
+            <w:pPr>
+              <w:rPr>
+                <w:rFonts w:hint="default"/>
+                <w:vertAlign w:val="baseline"/>
+                <w:lang w:val="en"/>
+              </w:rPr>
+            </w:pPr>
+            <w:r>
+              <w:rPr>
+                <w:rFonts w:hint="default"/>
+                <w:vertAlign w:val="baseline"/>
+                <w:lang w:val="en"/>
+              </w:rPr>
+              <w:t>Light LC Time Run On</w:t>
+            </w:r>
+          </w:p>
+        </w:tc>
+        <w:tc>
+          <w:tcPr>
+            <w:tcW w:w="1370" w:type="dxa"/>
+          </w:tcPr>
+          <w:p>
+            <w:pPr>
+              <w:rPr>
+                <w:rFonts w:hint="default"/>
+                <w:vertAlign w:val="baseline"/>
+                <w:lang w:val="en"/>
+              </w:rPr>
+            </w:pPr>
+            <w:r>
+              <w:rPr>
+                <w:rFonts w:hint="default"/>
+                <w:vertAlign w:val="baseline"/>
+                <w:lang w:val="en"/>
+              </w:rPr>
+              <w:t>8 Seconds</w:t>
+            </w:r>
+          </w:p>
+        </w:tc>
+        <w:tc>
+          <w:tcPr>
+            <w:tcW w:w="6183" w:type="dxa"/>
+          </w:tcPr>
+          <w:p>
+            <w:pPr>
+              <w:rPr>
+                <w:rFonts w:hint="default"/>
+                <w:vertAlign w:val="baseline"/>
+                <w:lang w:val="en"/>
+              </w:rPr>
+            </w:pPr>
+            <w:r>
+              <w:rPr>
+                <w:rFonts w:hint="default"/>
+                <w:vertAlign w:val="baseline"/>
+                <w:lang w:val="en"/>
+              </w:rPr>
+              <w:t>Time in the Run On state</w:t>
+            </w:r>
+          </w:p>
+        </w:tc>
+      </w:tr>
+      <w:tr>
+        <w:tblPrEx>
+          <w:tblBorders>
+            <w:top w:val="single" w:color="auto" w:sz="4" w:space="0"/>
+            <w:left w:val="single" w:color="auto" w:sz="4" w:space="0"/>
+            <w:bottom w:val="single" w:color="auto" w:sz="4" w:space="0"/>
+            <w:right w:val="single" w:color="auto" w:sz="4" w:space="0"/>
+            <w:insideH w:val="single" w:color="auto" w:sz="4" w:space="0"/>
+            <w:insideV w:val="single" w:color="auto" w:sz="4" w:space="0"/>
+          </w:tblBorders>
+          <w:tblLayout w:type="fixed"/>
+        </w:tblPrEx>
+        <w:tc>
+          <w:tcPr>
+            <w:tcW w:w="3463" w:type="dxa"/>
+          </w:tcPr>
+          <w:p>
+            <w:pPr>
+              <w:rPr>
+                <w:rFonts w:hint="default"/>
+                <w:vertAlign w:val="baseline"/>
+                <w:lang w:val="en"/>
+              </w:rPr>
+            </w:pPr>
+            <w:r>
+              <w:rPr>
+                <w:rFonts w:hint="default"/>
+                <w:vertAlign w:val="baseline"/>
+                <w:lang w:val="en"/>
+              </w:rPr>
+              <w:t>Light LC Time Fade</w:t>
+            </w:r>
+          </w:p>
+        </w:tc>
+        <w:tc>
+          <w:tcPr>
+            <w:tcW w:w="1370" w:type="dxa"/>
+          </w:tcPr>
+          <w:p>
+            <w:pPr>
+              <w:rPr>
+                <w:rFonts w:hint="default"/>
+                <w:vertAlign w:val="baseline"/>
+                <w:lang w:val="en"/>
+              </w:rPr>
+            </w:pPr>
+            <w:r>
+              <w:rPr>
+                <w:rFonts w:hint="default"/>
+                <w:vertAlign w:val="baseline"/>
+                <w:lang w:val="en"/>
+              </w:rPr>
+              <w:t>2 Seconds</w:t>
+            </w:r>
+          </w:p>
+        </w:tc>
+        <w:tc>
+          <w:tcPr>
+            <w:tcW w:w="6183" w:type="dxa"/>
+            <w:vAlign w:val="top"/>
+          </w:tcPr>
+          <w:p>
+            <w:pPr>
+              <w:rPr>
+                <w:rFonts w:hint="default"/>
+                <w:vertAlign w:val="baseline"/>
+                <w:lang w:val="en"/>
+              </w:rPr>
+            </w:pPr>
+            <w:r>
+              <w:rPr>
+                <w:rFonts w:hint="default"/>
+                <w:vertAlign w:val="baseline"/>
+                <w:lang w:val="en"/>
+              </w:rPr>
+              <w:t>Time in the Fade state</w:t>
+            </w:r>
+          </w:p>
+        </w:tc>
+      </w:tr>
+      <w:tr>
+        <w:tblPrEx>
+          <w:tblBorders>
+            <w:top w:val="single" w:color="auto" w:sz="4" w:space="0"/>
+            <w:left w:val="single" w:color="auto" w:sz="4" w:space="0"/>
+            <w:bottom w:val="single" w:color="auto" w:sz="4" w:space="0"/>
+            <w:right w:val="single" w:color="auto" w:sz="4" w:space="0"/>
+            <w:insideH w:val="single" w:color="auto" w:sz="4" w:space="0"/>
+            <w:insideV w:val="single" w:color="auto" w:sz="4" w:space="0"/>
+          </w:tblBorders>
+          <w:tblLayout w:type="fixed"/>
+          <w:tblCellMar>
+            <w:left w:w="108" w:type="dxa"/>
+            <w:right w:w="108" w:type="dxa"/>
+          </w:tblCellMar>
+        </w:tblPrEx>
+        <w:tc>
+          <w:tcPr>
+            <w:tcW w:w="3463" w:type="dxa"/>
+          </w:tcPr>
+          <w:p>
+            <w:pPr>
+              <w:rPr>
+                <w:rFonts w:hint="default"/>
+                <w:vertAlign w:val="baseline"/>
+                <w:lang w:val="en"/>
+              </w:rPr>
+            </w:pPr>
+            <w:r>
+              <w:rPr>
+                <w:rFonts w:hint="default"/>
+                <w:vertAlign w:val="baseline"/>
+                <w:lang w:val="en"/>
+              </w:rPr>
+              <w:t>Light LC Time Prolong</w:t>
+            </w:r>
+          </w:p>
+        </w:tc>
+        <w:tc>
+          <w:tcPr>
+            <w:tcW w:w="1370" w:type="dxa"/>
+          </w:tcPr>
+          <w:p>
+            <w:pPr>
+              <w:rPr>
+                <w:rFonts w:hint="default"/>
+                <w:vertAlign w:val="baseline"/>
+                <w:lang w:val="en"/>
+              </w:rPr>
+            </w:pPr>
+            <w:r>
+              <w:rPr>
+                <w:rFonts w:hint="default"/>
+                <w:vertAlign w:val="baseline"/>
+                <w:lang w:val="en"/>
+              </w:rPr>
+              <w:t>4 Seconds</w:t>
+            </w:r>
+          </w:p>
+        </w:tc>
+        <w:tc>
+          <w:tcPr>
+            <w:tcW w:w="6183" w:type="dxa"/>
+          </w:tcPr>
+          <w:p>
+            <w:pPr>
+              <w:rPr>
+                <w:rFonts w:hint="default"/>
+                <w:vertAlign w:val="baseline"/>
+                <w:lang w:val="en"/>
+              </w:rPr>
+            </w:pPr>
+            <w:r>
+              <w:rPr>
+                <w:rFonts w:hint="default"/>
+                <w:vertAlign w:val="baseline"/>
+                <w:lang w:val="en"/>
+              </w:rPr>
+              <w:t>Time in the Prolong state</w:t>
+            </w:r>
+          </w:p>
+        </w:tc>
+      </w:tr>
+      <w:tr>
+        <w:tblPrEx>
+          <w:tblBorders>
+            <w:top w:val="single" w:color="auto" w:sz="4" w:space="0"/>
+            <w:left w:val="single" w:color="auto" w:sz="4" w:space="0"/>
+            <w:bottom w:val="single" w:color="auto" w:sz="4" w:space="0"/>
+            <w:right w:val="single" w:color="auto" w:sz="4" w:space="0"/>
+            <w:insideH w:val="single" w:color="auto" w:sz="4" w:space="0"/>
+            <w:insideV w:val="single" w:color="auto" w:sz="4" w:space="0"/>
+          </w:tblBorders>
+          <w:tblLayout w:type="fixed"/>
+        </w:tblPrEx>
+        <w:tc>
+          <w:tcPr>
+            <w:tcW w:w="3463" w:type="dxa"/>
+          </w:tcPr>
+          <w:p>
+            <w:pPr>
+              <w:rPr>
+                <w:rFonts w:hint="default"/>
+                <w:vertAlign w:val="baseline"/>
+                <w:lang w:val="en"/>
+              </w:rPr>
+            </w:pPr>
+            <w:r>
+              <w:rPr>
+                <w:rFonts w:hint="default"/>
+                <w:vertAlign w:val="baseline"/>
+                <w:lang w:val="en"/>
+              </w:rPr>
+              <w:t>Light LC Time Fade Standby Auto</w:t>
+            </w:r>
+          </w:p>
+        </w:tc>
+        <w:tc>
+          <w:tcPr>
+            <w:tcW w:w="1370" w:type="dxa"/>
+          </w:tcPr>
+          <w:p>
+            <w:pPr>
+              <w:rPr>
+                <w:rFonts w:hint="default"/>
+                <w:vertAlign w:val="baseline"/>
+                <w:lang w:val="en"/>
+              </w:rPr>
+            </w:pPr>
+            <w:r>
+              <w:rPr>
+                <w:rFonts w:hint="default"/>
+                <w:vertAlign w:val="baseline"/>
+                <w:lang w:val="en"/>
+              </w:rPr>
+              <w:t>2 Seconds</w:t>
+            </w:r>
+          </w:p>
+        </w:tc>
+        <w:tc>
+          <w:tcPr>
+            <w:tcW w:w="6183" w:type="dxa"/>
+          </w:tcPr>
+          <w:p>
+            <w:pPr>
+              <w:rPr>
+                <w:rFonts w:hint="default"/>
+                <w:vertAlign w:val="baseline"/>
+                <w:lang w:val="en"/>
+              </w:rPr>
+            </w:pPr>
+            <w:r>
+              <w:rPr>
+                <w:rFonts w:hint="default"/>
+                <w:vertAlign w:val="baseline"/>
+                <w:lang w:val="en"/>
+              </w:rPr>
+              <w:t>Time in the Fade Standby Auto state</w:t>
+            </w:r>
+          </w:p>
+        </w:tc>
+      </w:tr>
+      <w:tr>
+        <w:tblPrEx>
+          <w:tblBorders>
+            <w:top w:val="single" w:color="auto" w:sz="4" w:space="0"/>
+            <w:left w:val="single" w:color="auto" w:sz="4" w:space="0"/>
+            <w:bottom w:val="single" w:color="auto" w:sz="4" w:space="0"/>
+            <w:right w:val="single" w:color="auto" w:sz="4" w:space="0"/>
+            <w:insideH w:val="single" w:color="auto" w:sz="4" w:space="0"/>
+            <w:insideV w:val="single" w:color="auto" w:sz="4" w:space="0"/>
+          </w:tblBorders>
+          <w:tblLayout w:type="fixed"/>
+          <w:tblCellMar>
+            <w:left w:w="108" w:type="dxa"/>
+            <w:right w:w="108" w:type="dxa"/>
+          </w:tblCellMar>
+        </w:tblPrEx>
+        <w:tc>
+          <w:tcPr>
+            <w:tcW w:w="3463" w:type="dxa"/>
+          </w:tcPr>
+          <w:p>
+            <w:pPr>
+              <w:rPr>
+                <w:rFonts w:hint="default"/>
+                <w:vertAlign w:val="baseline"/>
+                <w:lang w:val="en"/>
+              </w:rPr>
+            </w:pPr>
+            <w:r>
+              <w:rPr>
+                <w:rFonts w:hint="default"/>
+                <w:vertAlign w:val="baseline"/>
+                <w:lang w:val="en"/>
+              </w:rPr>
+              <w:t>Light LC Lightness On</w:t>
+            </w:r>
+          </w:p>
+        </w:tc>
+        <w:tc>
+          <w:tcPr>
+            <w:tcW w:w="1370" w:type="dxa"/>
+          </w:tcPr>
+          <w:p>
+            <w:pPr>
+              <w:rPr>
+                <w:rFonts w:hint="default"/>
+                <w:vertAlign w:val="baseline"/>
+                <w:lang w:val="en"/>
+              </w:rPr>
+            </w:pPr>
+            <w:r>
+              <w:rPr>
+                <w:rFonts w:hint="default"/>
+                <w:vertAlign w:val="baseline"/>
+                <w:lang w:val="en"/>
+              </w:rPr>
+              <w:t>100%</w:t>
+            </w:r>
+          </w:p>
+        </w:tc>
+        <w:tc>
+          <w:tcPr>
+            <w:tcW w:w="6183" w:type="dxa"/>
+          </w:tcPr>
+          <w:p>
+            <w:pPr>
+              <w:bidi w:val="0"/>
+              <w:rPr>
+                <w:rFonts w:hint="default"/>
+                <w:i w:val="0"/>
+                <w:iCs w:val="0"/>
+                <w:vertAlign w:val="baseline"/>
+                <w:lang w:val="en"/>
+              </w:rPr>
+            </w:pPr>
+            <w:r>
+              <w:rPr>
+                <w:rFonts w:hint="default"/>
+                <w:lang w:val="en"/>
+              </w:rPr>
+              <w:t xml:space="preserve">Represents </w:t>
+            </w:r>
+            <w:r>
+              <w:rPr>
+                <w:rFonts w:hint="default"/>
+                <w:i/>
+                <w:iCs/>
+                <w:lang w:val="en"/>
+              </w:rPr>
+              <w:t>Lightness Out</w:t>
+            </w:r>
+            <w:r>
+              <w:rPr>
+                <w:rFonts w:hint="default"/>
+                <w:lang w:val="en"/>
+              </w:rPr>
+              <w:t xml:space="preserve"> in the lightness calculation formula</w:t>
+            </w:r>
+          </w:p>
+        </w:tc>
+      </w:tr>
+      <w:tr>
+        <w:tblPrEx>
+          <w:tblBorders>
+            <w:top w:val="single" w:color="auto" w:sz="4" w:space="0"/>
+            <w:left w:val="single" w:color="auto" w:sz="4" w:space="0"/>
+            <w:bottom w:val="single" w:color="auto" w:sz="4" w:space="0"/>
+            <w:right w:val="single" w:color="auto" w:sz="4" w:space="0"/>
+            <w:insideH w:val="single" w:color="auto" w:sz="4" w:space="0"/>
+            <w:insideV w:val="single" w:color="auto" w:sz="4" w:space="0"/>
+          </w:tblBorders>
+          <w:tblLayout w:type="fixed"/>
+        </w:tblPrEx>
+        <w:tc>
+          <w:tcPr>
+            <w:tcW w:w="3463" w:type="dxa"/>
+          </w:tcPr>
+          <w:p>
+            <w:pPr>
+              <w:rPr>
+                <w:rFonts w:hint="default"/>
+                <w:vertAlign w:val="baseline"/>
+                <w:lang w:val="en"/>
+              </w:rPr>
+            </w:pPr>
+            <w:r>
+              <w:rPr>
+                <w:rFonts w:hint="default"/>
+                <w:vertAlign w:val="baseline"/>
+                <w:lang w:val="en"/>
+              </w:rPr>
+              <w:t>Light LC Lightness Prolong</w:t>
+            </w:r>
+          </w:p>
+        </w:tc>
+        <w:tc>
+          <w:tcPr>
+            <w:tcW w:w="1370" w:type="dxa"/>
+          </w:tcPr>
+          <w:p>
+            <w:pPr>
+              <w:rPr>
+                <w:rFonts w:hint="default"/>
+                <w:vertAlign w:val="baseline"/>
+                <w:lang w:val="en"/>
+              </w:rPr>
+            </w:pPr>
+            <w:r>
+              <w:rPr>
+                <w:rFonts w:hint="default"/>
+                <w:vertAlign w:val="baseline"/>
+                <w:lang w:val="en"/>
+              </w:rPr>
+              <w:t>30%</w:t>
+            </w:r>
+          </w:p>
+        </w:tc>
+        <w:tc>
+          <w:tcPr>
+            <w:tcW w:w="6183" w:type="dxa"/>
+          </w:tcPr>
+          <w:p>
+            <w:pPr>
+              <w:rPr>
+                <w:rFonts w:hint="default"/>
+                <w:vertAlign w:val="baseline"/>
+                <w:lang w:val="en"/>
+              </w:rPr>
+            </w:pPr>
+            <w:r>
+              <w:rPr>
+                <w:rFonts w:hint="default"/>
+                <w:vertAlign w:val="baseline"/>
+                <w:lang w:val="en"/>
+              </w:rPr>
+              <w:t xml:space="preserve">Represents </w:t>
+            </w:r>
+            <w:r>
+              <w:rPr>
+                <w:rFonts w:hint="default"/>
+                <w:b w:val="0"/>
+                <w:bCs w:val="0"/>
+                <w:i/>
+                <w:iCs/>
+                <w:lang w:val="en"/>
+              </w:rPr>
+              <w:t xml:space="preserve">Lightness Out </w:t>
+            </w:r>
+            <w:r>
+              <w:rPr>
+                <w:rFonts w:hint="default"/>
+                <w:b w:val="0"/>
+                <w:bCs w:val="0"/>
+                <w:i w:val="0"/>
+                <w:iCs w:val="0"/>
+                <w:lang w:val="en"/>
+              </w:rPr>
+              <w:t>in the lightness calculation formula</w:t>
+            </w:r>
+          </w:p>
+        </w:tc>
+      </w:tr>
+      <w:tr>
+        <w:tblPrEx>
+          <w:tblBorders>
+            <w:top w:val="single" w:color="auto" w:sz="4" w:space="0"/>
+            <w:left w:val="single" w:color="auto" w:sz="4" w:space="0"/>
+            <w:bottom w:val="single" w:color="auto" w:sz="4" w:space="0"/>
+            <w:right w:val="single" w:color="auto" w:sz="4" w:space="0"/>
+            <w:insideH w:val="single" w:color="auto" w:sz="4" w:space="0"/>
+            <w:insideV w:val="single" w:color="auto" w:sz="4" w:space="0"/>
+          </w:tblBorders>
+          <w:tblLayout w:type="fixed"/>
+          <w:tblCellMar>
+            <w:left w:w="108" w:type="dxa"/>
+            <w:right w:w="108" w:type="dxa"/>
+          </w:tblCellMar>
+        </w:tblPrEx>
+        <w:tc>
+          <w:tcPr>
+            <w:tcW w:w="3463" w:type="dxa"/>
+          </w:tcPr>
+          <w:p>
+            <w:pPr>
+              <w:rPr>
+                <w:rFonts w:hint="default"/>
+                <w:vertAlign w:val="baseline"/>
+                <w:lang w:val="en"/>
+              </w:rPr>
+            </w:pPr>
+            <w:r>
+              <w:rPr>
+                <w:rFonts w:hint="default"/>
+                <w:vertAlign w:val="baseline"/>
+                <w:lang w:val="en"/>
+              </w:rPr>
+              <w:t>Light LC Lightness Standby</w:t>
+            </w:r>
+          </w:p>
+        </w:tc>
+        <w:tc>
+          <w:tcPr>
+            <w:tcW w:w="1370" w:type="dxa"/>
+          </w:tcPr>
+          <w:p>
+            <w:pPr>
+              <w:rPr>
+                <w:rFonts w:hint="default"/>
+                <w:vertAlign w:val="baseline"/>
+                <w:lang w:val="en"/>
+              </w:rPr>
+            </w:pPr>
+            <w:r>
+              <w:rPr>
+                <w:rFonts w:hint="default"/>
+                <w:vertAlign w:val="baseline"/>
+                <w:lang w:val="en"/>
+              </w:rPr>
+              <w:t>5%</w:t>
+            </w:r>
+          </w:p>
+        </w:tc>
+        <w:tc>
+          <w:tcPr>
+            <w:tcW w:w="6183" w:type="dxa"/>
+          </w:tcPr>
+          <w:p>
+            <w:pPr>
+              <w:rPr>
+                <w:rFonts w:hint="default"/>
+                <w:vertAlign w:val="baseline"/>
+                <w:lang w:val="en"/>
+              </w:rPr>
+            </w:pPr>
+            <w:r>
+              <w:rPr>
+                <w:rFonts w:hint="default"/>
+                <w:vertAlign w:val="baseline"/>
+                <w:lang w:val="en"/>
+              </w:rPr>
+              <w:t xml:space="preserve">Represents </w:t>
+            </w:r>
+            <w:r>
+              <w:rPr>
+                <w:rFonts w:hint="default"/>
+                <w:b w:val="0"/>
+                <w:bCs w:val="0"/>
+                <w:i/>
+                <w:iCs/>
+                <w:lang w:val="en"/>
+              </w:rPr>
+              <w:t xml:space="preserve">Lightness Out </w:t>
+            </w:r>
+            <w:r>
+              <w:rPr>
+                <w:rFonts w:hint="default"/>
+                <w:b w:val="0"/>
+                <w:bCs w:val="0"/>
+                <w:i w:val="0"/>
+                <w:iCs w:val="0"/>
+                <w:lang w:val="en"/>
+              </w:rPr>
+              <w:t>in the lightness calculation formula</w:t>
+            </w:r>
+          </w:p>
+        </w:tc>
+      </w:tr>
+      <w:tr>
+        <w:tblPrEx>
+          <w:tblBorders>
+            <w:top w:val="single" w:color="auto" w:sz="4" w:space="0"/>
+            <w:left w:val="single" w:color="auto" w:sz="4" w:space="0"/>
+            <w:bottom w:val="single" w:color="auto" w:sz="4" w:space="0"/>
+            <w:right w:val="single" w:color="auto" w:sz="4" w:space="0"/>
+            <w:insideH w:val="single" w:color="auto" w:sz="4" w:space="0"/>
+            <w:insideV w:val="single" w:color="auto" w:sz="4" w:space="0"/>
+          </w:tblBorders>
+          <w:tblLayout w:type="fixed"/>
+        </w:tblPrEx>
+        <w:tc>
+          <w:tcPr>
+            <w:tcW w:w="3463" w:type="dxa"/>
+          </w:tcPr>
+          <w:p>
+            <w:pPr>
+              <w:rPr>
+                <w:rFonts w:hint="default"/>
+                <w:vertAlign w:val="baseline"/>
+                <w:lang w:val="en"/>
+              </w:rPr>
+            </w:pPr>
+            <w:r>
+              <w:rPr>
+                <w:rFonts w:hint="default"/>
+                <w:vertAlign w:val="baseline"/>
+                <w:lang w:val="en"/>
+              </w:rPr>
+              <w:t>Light LC Ambient LuxLevel On</w:t>
+            </w:r>
+          </w:p>
+        </w:tc>
+        <w:tc>
+          <w:tcPr>
+            <w:tcW w:w="1370" w:type="dxa"/>
+          </w:tcPr>
+          <w:p>
+            <w:pPr>
+              <w:rPr>
+                <w:rFonts w:hint="default"/>
+                <w:vertAlign w:val="baseline"/>
+                <w:lang w:val="en"/>
+              </w:rPr>
+            </w:pPr>
+            <w:r>
+              <w:rPr>
+                <w:rFonts w:hint="default"/>
+                <w:vertAlign w:val="baseline"/>
+                <w:lang w:val="en"/>
+              </w:rPr>
+              <w:t>0</w:t>
+            </w:r>
+          </w:p>
+        </w:tc>
+        <w:tc>
+          <w:tcPr>
+            <w:tcW w:w="6183" w:type="dxa"/>
+          </w:tcPr>
+          <w:p>
+            <w:pPr>
+              <w:rPr>
+                <w:rFonts w:hint="default"/>
+                <w:vertAlign w:val="baseline"/>
+                <w:lang w:val="en"/>
+              </w:rPr>
+            </w:pPr>
+            <w:r>
+              <w:rPr>
+                <w:rFonts w:hint="default"/>
+                <w:vertAlign w:val="baseline"/>
+                <w:lang w:val="en"/>
+              </w:rPr>
+              <w:t>Required ambient light level in Run On state</w:t>
+            </w:r>
+          </w:p>
+        </w:tc>
+      </w:tr>
+      <w:tr>
+        <w:tblPrEx>
+          <w:tblBorders>
+            <w:top w:val="single" w:color="auto" w:sz="4" w:space="0"/>
+            <w:left w:val="single" w:color="auto" w:sz="4" w:space="0"/>
+            <w:bottom w:val="single" w:color="auto" w:sz="4" w:space="0"/>
+            <w:right w:val="single" w:color="auto" w:sz="4" w:space="0"/>
+            <w:insideH w:val="single" w:color="auto" w:sz="4" w:space="0"/>
+            <w:insideV w:val="single" w:color="auto" w:sz="4" w:space="0"/>
+          </w:tblBorders>
+          <w:tblLayout w:type="fixed"/>
+          <w:tblCellMar>
+            <w:left w:w="108" w:type="dxa"/>
+            <w:right w:w="108" w:type="dxa"/>
+          </w:tblCellMar>
+        </w:tblPrEx>
+        <w:tc>
+          <w:tcPr>
+            <w:tcW w:w="3463" w:type="dxa"/>
+          </w:tcPr>
+          <w:p>
+            <w:pPr>
+              <w:rPr>
+                <w:rFonts w:hint="default"/>
+                <w:vertAlign w:val="baseline"/>
+                <w:lang w:val="en"/>
+              </w:rPr>
+            </w:pPr>
+            <w:r>
+              <w:rPr>
+                <w:rFonts w:hint="default"/>
+                <w:vertAlign w:val="baseline"/>
+                <w:lang w:val="en"/>
+              </w:rPr>
+              <w:t>Light LC Ambient LuxLevel Prolong</w:t>
+            </w:r>
+          </w:p>
+        </w:tc>
+        <w:tc>
+          <w:tcPr>
+            <w:tcW w:w="1370" w:type="dxa"/>
+          </w:tcPr>
+          <w:p>
+            <w:pPr>
+              <w:rPr>
+                <w:rFonts w:hint="default"/>
+                <w:vertAlign w:val="baseline"/>
+                <w:lang w:val="en"/>
+              </w:rPr>
+            </w:pPr>
+            <w:r>
+              <w:rPr>
+                <w:rFonts w:hint="default"/>
+                <w:vertAlign w:val="baseline"/>
+                <w:lang w:val="en"/>
+              </w:rPr>
+              <w:t>0</w:t>
+            </w:r>
+          </w:p>
+        </w:tc>
+        <w:tc>
+          <w:tcPr>
+            <w:tcW w:w="6183" w:type="dxa"/>
+          </w:tcPr>
+          <w:p>
+            <w:pPr>
+              <w:rPr>
+                <w:rFonts w:hint="default"/>
+                <w:vertAlign w:val="baseline"/>
+                <w:lang w:val="en"/>
+              </w:rPr>
+            </w:pPr>
+            <w:r>
+              <w:rPr>
+                <w:rFonts w:hint="default"/>
+                <w:vertAlign w:val="baseline"/>
+                <w:lang w:val="en"/>
+              </w:rPr>
+              <w:t>Required ambient light level in Prolong state</w:t>
+            </w:r>
+          </w:p>
+        </w:tc>
+      </w:tr>
+      <w:tr>
+        <w:tblPrEx>
+          <w:tblBorders>
+            <w:top w:val="single" w:color="auto" w:sz="4" w:space="0"/>
+            <w:left w:val="single" w:color="auto" w:sz="4" w:space="0"/>
+            <w:bottom w:val="single" w:color="auto" w:sz="4" w:space="0"/>
+            <w:right w:val="single" w:color="auto" w:sz="4" w:space="0"/>
+            <w:insideH w:val="single" w:color="auto" w:sz="4" w:space="0"/>
+            <w:insideV w:val="single" w:color="auto" w:sz="4" w:space="0"/>
+          </w:tblBorders>
+          <w:tblLayout w:type="fixed"/>
+        </w:tblPrEx>
+        <w:tc>
+          <w:tcPr>
+            <w:tcW w:w="3463" w:type="dxa"/>
+          </w:tcPr>
+          <w:p>
+            <w:pPr>
+              <w:rPr>
+                <w:rFonts w:hint="default"/>
+                <w:vertAlign w:val="baseline"/>
+                <w:lang w:val="en"/>
+              </w:rPr>
+            </w:pPr>
+            <w:r>
+              <w:rPr>
+                <w:rFonts w:hint="default"/>
+                <w:vertAlign w:val="baseline"/>
+                <w:lang w:val="en"/>
+              </w:rPr>
+              <w:t>Light LC Ambient LuxLevel Standby</w:t>
+            </w:r>
+          </w:p>
+        </w:tc>
+        <w:tc>
+          <w:tcPr>
+            <w:tcW w:w="1370" w:type="dxa"/>
+          </w:tcPr>
+          <w:p>
+            <w:pPr>
+              <w:rPr>
+                <w:rFonts w:hint="default"/>
+                <w:vertAlign w:val="baseline"/>
+                <w:lang w:val="en"/>
+              </w:rPr>
+            </w:pPr>
+            <w:r>
+              <w:rPr>
+                <w:rFonts w:hint="default"/>
+                <w:vertAlign w:val="baseline"/>
+                <w:lang w:val="en"/>
+              </w:rPr>
+              <w:t>0</w:t>
+            </w:r>
+          </w:p>
+        </w:tc>
+        <w:tc>
+          <w:tcPr>
+            <w:tcW w:w="6183" w:type="dxa"/>
+          </w:tcPr>
+          <w:p>
+            <w:pPr>
+              <w:rPr>
+                <w:rFonts w:hint="default"/>
+                <w:vertAlign w:val="baseline"/>
+                <w:lang w:val="en"/>
+              </w:rPr>
+            </w:pPr>
+            <w:r>
+              <w:rPr>
+                <w:rFonts w:hint="default"/>
+                <w:vertAlign w:val="baseline"/>
+                <w:lang w:val="en"/>
+              </w:rPr>
+              <w:t>Required ambient light level in Standby state</w:t>
+            </w:r>
+          </w:p>
+        </w:tc>
+      </w:tr>
+      <w:tr>
+        <w:tblPrEx>
+          <w:tblBorders>
+            <w:top w:val="single" w:color="auto" w:sz="4" w:space="0"/>
+            <w:left w:val="single" w:color="auto" w:sz="4" w:space="0"/>
+            <w:bottom w:val="single" w:color="auto" w:sz="4" w:space="0"/>
+            <w:right w:val="single" w:color="auto" w:sz="4" w:space="0"/>
+            <w:insideH w:val="single" w:color="auto" w:sz="4" w:space="0"/>
+            <w:insideV w:val="single" w:color="auto" w:sz="4" w:space="0"/>
+          </w:tblBorders>
+          <w:tblLayout w:type="fixed"/>
+          <w:tblCellMar>
+            <w:left w:w="108" w:type="dxa"/>
+            <w:right w:w="108" w:type="dxa"/>
+          </w:tblCellMar>
+        </w:tblPrEx>
+        <w:tc>
+          <w:tcPr>
+            <w:tcW w:w="3463" w:type="dxa"/>
+          </w:tcPr>
+          <w:p>
+            <w:pPr>
+              <w:rPr>
+                <w:rFonts w:hint="default"/>
+                <w:vertAlign w:val="baseline"/>
+                <w:lang w:val="en"/>
+              </w:rPr>
+            </w:pPr>
+            <w:r>
+              <w:rPr>
+                <w:rFonts w:hint="default"/>
+                <w:vertAlign w:val="baseline"/>
+                <w:lang w:val="en"/>
+              </w:rPr>
+              <w:t>Light LC Regulator Kiu</w:t>
+            </w:r>
+          </w:p>
+        </w:tc>
+        <w:tc>
+          <w:tcPr>
+            <w:tcW w:w="1370" w:type="dxa"/>
+          </w:tcPr>
+          <w:p>
+            <w:pPr>
+              <w:rPr>
+                <w:rFonts w:hint="default"/>
+                <w:vertAlign w:val="baseline"/>
+                <w:lang w:val="en"/>
+              </w:rPr>
+            </w:pPr>
+            <w:r>
+              <w:rPr>
+                <w:rFonts w:hint="default"/>
+                <w:vertAlign w:val="baseline"/>
+                <w:lang w:val="en"/>
+              </w:rPr>
+              <w:t>150</w:t>
+            </w:r>
+          </w:p>
+        </w:tc>
+        <w:tc>
+          <w:tcPr>
+            <w:tcW w:w="6183" w:type="dxa"/>
+          </w:tcPr>
+          <w:p>
+            <w:pPr>
+              <w:rPr>
+                <w:rFonts w:hint="default"/>
+                <w:vertAlign w:val="baseline"/>
+                <w:lang w:val="en"/>
+              </w:rPr>
+            </w:pPr>
+            <w:r>
+              <w:rPr>
+                <w:rFonts w:hint="default"/>
+                <w:vertAlign w:val="baseline"/>
+                <w:lang w:val="en"/>
+              </w:rPr>
+              <w:t>Integral coefficient for Light LC PI Feedback Regulator, when Light LC Ambient LuxLevel is less than LuxLevel Out.</w:t>
+            </w:r>
+          </w:p>
+        </w:tc>
+      </w:tr>
+      <w:tr>
+        <w:tblPrEx>
+          <w:tblBorders>
+            <w:top w:val="single" w:color="auto" w:sz="4" w:space="0"/>
+            <w:left w:val="single" w:color="auto" w:sz="4" w:space="0"/>
+            <w:bottom w:val="single" w:color="auto" w:sz="4" w:space="0"/>
+            <w:right w:val="single" w:color="auto" w:sz="4" w:space="0"/>
+            <w:insideH w:val="single" w:color="auto" w:sz="4" w:space="0"/>
+            <w:insideV w:val="single" w:color="auto" w:sz="4" w:space="0"/>
+          </w:tblBorders>
+          <w:tblLayout w:type="fixed"/>
+        </w:tblPrEx>
+        <w:tc>
+          <w:tcPr>
+            <w:tcW w:w="3463" w:type="dxa"/>
+          </w:tcPr>
+          <w:p>
+            <w:pPr>
+              <w:rPr>
+                <w:rFonts w:hint="default"/>
+                <w:vertAlign w:val="baseline"/>
+                <w:lang w:val="en"/>
+              </w:rPr>
+            </w:pPr>
+            <w:r>
+              <w:rPr>
+                <w:rFonts w:hint="default"/>
+                <w:vertAlign w:val="baseline"/>
+                <w:lang w:val="en"/>
+              </w:rPr>
+              <w:t>Light LC Regulator Kid</w:t>
+            </w:r>
+          </w:p>
+        </w:tc>
+        <w:tc>
+          <w:tcPr>
+            <w:tcW w:w="1370" w:type="dxa"/>
+          </w:tcPr>
+          <w:p>
+            <w:pPr>
+              <w:rPr>
+                <w:rFonts w:hint="default"/>
+                <w:vertAlign w:val="baseline"/>
+                <w:lang w:val="en"/>
+              </w:rPr>
+            </w:pPr>
+            <w:r>
+              <w:rPr>
+                <w:rFonts w:hint="default"/>
+                <w:vertAlign w:val="baseline"/>
+                <w:lang w:val="en"/>
+              </w:rPr>
+              <w:t>150</w:t>
+            </w:r>
+          </w:p>
+        </w:tc>
+        <w:tc>
+          <w:tcPr>
+            <w:tcW w:w="6183" w:type="dxa"/>
+          </w:tcPr>
+          <w:p>
+            <w:pPr>
+              <w:rPr>
+                <w:rFonts w:hint="default"/>
+                <w:vertAlign w:val="baseline"/>
+                <w:lang w:val="en"/>
+              </w:rPr>
+            </w:pPr>
+            <w:r>
+              <w:rPr>
+                <w:rFonts w:hint="default"/>
+                <w:vertAlign w:val="baseline"/>
+                <w:lang w:val="en"/>
+              </w:rPr>
+              <w:t>Integral coefficient for Light LC PI Feedback Regulator, when Light LC Ambient LuxLevel is greater than or equal to the value of the LuxLevel Out state.</w:t>
+            </w:r>
+          </w:p>
+        </w:tc>
+      </w:tr>
+      <w:tr>
+        <w:tblPrEx>
+          <w:tblBorders>
+            <w:top w:val="single" w:color="auto" w:sz="4" w:space="0"/>
+            <w:left w:val="single" w:color="auto" w:sz="4" w:space="0"/>
+            <w:bottom w:val="single" w:color="auto" w:sz="4" w:space="0"/>
+            <w:right w:val="single" w:color="auto" w:sz="4" w:space="0"/>
+            <w:insideH w:val="single" w:color="auto" w:sz="4" w:space="0"/>
+            <w:insideV w:val="single" w:color="auto" w:sz="4" w:space="0"/>
+          </w:tblBorders>
+          <w:tblLayout w:type="fixed"/>
+          <w:tblCellMar>
+            <w:left w:w="108" w:type="dxa"/>
+            <w:right w:w="108" w:type="dxa"/>
+          </w:tblCellMar>
+        </w:tblPrEx>
+        <w:tc>
+          <w:tcPr>
+            <w:tcW w:w="3463" w:type="dxa"/>
+          </w:tcPr>
+          <w:p>
+            <w:pPr>
+              <w:rPr>
+                <w:rFonts w:hint="default"/>
+                <w:vertAlign w:val="baseline"/>
+                <w:lang w:val="en"/>
+              </w:rPr>
+            </w:pPr>
+            <w:r>
+              <w:rPr>
+                <w:rFonts w:hint="default"/>
+                <w:vertAlign w:val="baseline"/>
+                <w:lang w:val="en"/>
+              </w:rPr>
+              <w:t>Light LC Regulator Kpu</w:t>
+            </w:r>
+          </w:p>
+        </w:tc>
+        <w:tc>
+          <w:tcPr>
+            <w:tcW w:w="1370" w:type="dxa"/>
+          </w:tcPr>
+          <w:p>
+            <w:pPr>
+              <w:rPr>
+                <w:rFonts w:hint="default"/>
+                <w:vertAlign w:val="baseline"/>
+                <w:lang w:val="en"/>
+              </w:rPr>
+            </w:pPr>
+            <w:r>
+              <w:rPr>
+                <w:rFonts w:hint="default"/>
+                <w:vertAlign w:val="baseline"/>
+                <w:lang w:val="en"/>
+              </w:rPr>
+              <w:t>70</w:t>
+            </w:r>
+          </w:p>
+        </w:tc>
+        <w:tc>
+          <w:tcPr>
+            <w:tcW w:w="6183" w:type="dxa"/>
+          </w:tcPr>
+          <w:p>
+            <w:pPr>
+              <w:rPr>
+                <w:rFonts w:hint="default"/>
+                <w:vertAlign w:val="baseline"/>
+                <w:lang w:val="en"/>
+              </w:rPr>
+            </w:pPr>
+            <w:r>
+              <w:rPr>
+                <w:rFonts w:hint="default"/>
+                <w:vertAlign w:val="baseline"/>
+                <w:lang w:val="en"/>
+              </w:rPr>
+              <w:t>Proportional coefficient for Light LC PI Feedback Regulator, when Light LC Ambient LuxLevel is less than LuxLevel Out.</w:t>
+            </w:r>
+          </w:p>
+        </w:tc>
+      </w:tr>
+      <w:tr>
+        <w:tblPrEx>
+          <w:tblBorders>
+            <w:top w:val="single" w:color="auto" w:sz="4" w:space="0"/>
+            <w:left w:val="single" w:color="auto" w:sz="4" w:space="0"/>
+            <w:bottom w:val="single" w:color="auto" w:sz="4" w:space="0"/>
+            <w:right w:val="single" w:color="auto" w:sz="4" w:space="0"/>
+            <w:insideH w:val="single" w:color="auto" w:sz="4" w:space="0"/>
+            <w:insideV w:val="single" w:color="auto" w:sz="4" w:space="0"/>
+          </w:tblBorders>
+          <w:tblLayout w:type="fixed"/>
+        </w:tblPrEx>
+        <w:tc>
+          <w:tcPr>
+            <w:tcW w:w="3463" w:type="dxa"/>
+          </w:tcPr>
+          <w:p>
+            <w:pPr>
+              <w:rPr>
+                <w:rFonts w:hint="default"/>
+                <w:vertAlign w:val="baseline"/>
+                <w:lang w:val="en"/>
+              </w:rPr>
+            </w:pPr>
+            <w:r>
+              <w:rPr>
+                <w:rFonts w:hint="default"/>
+                <w:vertAlign w:val="baseline"/>
+                <w:lang w:val="en"/>
+              </w:rPr>
+              <w:t>Light LC Regulator Kpd</w:t>
+            </w:r>
+          </w:p>
+        </w:tc>
+        <w:tc>
+          <w:tcPr>
+            <w:tcW w:w="1370" w:type="dxa"/>
+          </w:tcPr>
+          <w:p>
+            <w:pPr>
+              <w:rPr>
+                <w:rFonts w:hint="default"/>
+                <w:vertAlign w:val="baseline"/>
+                <w:lang w:val="en"/>
+              </w:rPr>
+            </w:pPr>
+            <w:r>
+              <w:rPr>
+                <w:rFonts w:hint="default"/>
+                <w:vertAlign w:val="baseline"/>
+                <w:lang w:val="en"/>
+              </w:rPr>
+              <w:t>70</w:t>
+            </w:r>
+          </w:p>
+        </w:tc>
+        <w:tc>
+          <w:tcPr>
+            <w:tcW w:w="6183" w:type="dxa"/>
+          </w:tcPr>
+          <w:p>
+            <w:pPr>
+              <w:rPr>
+                <w:rFonts w:hint="default"/>
+                <w:vertAlign w:val="baseline"/>
+                <w:lang w:val="en"/>
+              </w:rPr>
+            </w:pPr>
+            <w:r>
+              <w:rPr>
+                <w:rFonts w:hint="default"/>
+                <w:vertAlign w:val="baseline"/>
+                <w:lang w:val="en"/>
+              </w:rPr>
+              <w:t>Proportional coefficient for Light LC PI Feedback Regulator, when Light LC Ambient LuxLevel is greater than or equal to the value of the LuxLevel Out state.</w:t>
+            </w:r>
+          </w:p>
+        </w:tc>
+      </w:tr>
+      <w:tr>
+        <w:tblPrEx>
+          <w:tblBorders>
+            <w:top w:val="single" w:color="auto" w:sz="4" w:space="0"/>
+            <w:left w:val="single" w:color="auto" w:sz="4" w:space="0"/>
+            <w:bottom w:val="single" w:color="auto" w:sz="4" w:space="0"/>
+            <w:right w:val="single" w:color="auto" w:sz="4" w:space="0"/>
+            <w:insideH w:val="single" w:color="auto" w:sz="4" w:space="0"/>
+            <w:insideV w:val="single" w:color="auto" w:sz="4" w:space="0"/>
+          </w:tblBorders>
+          <w:tblLayout w:type="fixed"/>
+          <w:tblCellMar>
+            <w:left w:w="108" w:type="dxa"/>
+            <w:right w:w="108" w:type="dxa"/>
+          </w:tblCellMar>
+        </w:tblPrEx>
+        <w:tc>
+          <w:tcPr>
+            <w:tcW w:w="3463" w:type="dxa"/>
+          </w:tcPr>
+          <w:p>
+            <w:pPr>
+              <w:rPr>
+                <w:rFonts w:hint="default"/>
+                <w:vertAlign w:val="baseline"/>
+                <w:lang w:val="en"/>
+              </w:rPr>
+            </w:pPr>
+            <w:r>
+              <w:rPr>
+                <w:rFonts w:hint="default"/>
+                <w:vertAlign w:val="baseline"/>
+                <w:lang w:val="en"/>
+              </w:rPr>
+              <w:t>Light LC Regulator Accuracy</w:t>
+            </w:r>
+          </w:p>
+        </w:tc>
+        <w:tc>
+          <w:tcPr>
+            <w:tcW w:w="1370" w:type="dxa"/>
+          </w:tcPr>
+          <w:p>
+            <w:pPr>
+              <w:rPr>
+                <w:rFonts w:hint="default"/>
+                <w:vertAlign w:val="baseline"/>
+                <w:lang w:val="en"/>
+              </w:rPr>
+            </w:pPr>
+            <w:r>
+              <w:rPr>
+                <w:rFonts w:hint="default"/>
+                <w:vertAlign w:val="baseline"/>
+                <w:lang w:val="en"/>
+              </w:rPr>
+              <w:t>2%</w:t>
+            </w:r>
+          </w:p>
+        </w:tc>
+        <w:tc>
+          <w:tcPr>
+            <w:tcW w:w="6183" w:type="dxa"/>
+          </w:tcPr>
+          <w:p>
+            <w:pPr>
+              <w:rPr>
+                <w:rFonts w:hint="default"/>
+                <w:vertAlign w:val="baseline"/>
+                <w:lang w:val="en"/>
+              </w:rPr>
+            </w:pPr>
+            <w:r>
+              <w:rPr>
+                <w:rFonts w:hint="default"/>
+                <w:vertAlign w:val="baseline"/>
+                <w:lang w:val="en"/>
+              </w:rPr>
+              <w:t xml:space="preserve">Percentage accuracy of the Light LC PI Feedback Regulator </w:t>
+            </w:r>
+          </w:p>
+        </w:tc>
+      </w:tr>
+    </w:tbl>
+    <w:p>
+      <w:pPr>
+        <w:rPr>
+          <w:rFonts w:hint="default"/>
+          <w:lang w:val="en"/>
+        </w:rPr>
+      </w:pPr>
+    </w:p>
+    <w:p>
+      <w:pPr>
         <w:pStyle w:val="3"/>
+        <w:bidi w:val="0"/>
+      </w:pPr>
+      <w:r>
+        <w:rPr>
+          <w:rFonts w:hint="default"/>
+          <w:lang w:val="en"/>
+        </w:rPr>
+        <w:t>Without Ambient Sensor</w:t>
+      </w:r>
+    </w:p>
+    <w:p>
+      <w:pPr>
+        <w:rPr>
+          <w:rFonts w:hint="default"/>
+          <w:vertAlign w:val="baseline"/>
+          <w:lang w:val="en"/>
+        </w:rPr>
+      </w:pPr>
+      <w:r>
+        <w:rPr>
+          <w:rFonts w:hint="default"/>
+          <w:lang w:val="en"/>
+        </w:rPr>
+        <w:t xml:space="preserve">The project doesn’t enable the ambient sensor to send the ambient light level to the LC server, which means the LC PI feedback regulator won’t start so that the Lightness of the lights is output from </w:t>
+      </w:r>
+      <w:r>
+        <w:rPr>
+          <w:rFonts w:hint="default"/>
+          <w:vertAlign w:val="baseline"/>
+          <w:lang w:val="en"/>
+        </w:rPr>
+        <w:t>Light LC Lightness On/Prolong/Standby according to the state of the LC server.</w:t>
+      </w:r>
+    </w:p>
+    <w:p>
+      <w:pPr>
+        <w:pStyle w:val="4"/>
+        <w:bidi w:val="0"/>
+        <w:rPr>
+          <w:rFonts w:hint="default"/>
+          <w:lang w:val="en"/>
+        </w:rPr>
+      </w:pPr>
+      <w:r>
+        <w:rPr>
+          <w:rFonts w:hint="default"/>
+          <w:lang w:val="en"/>
+        </w:rPr>
+        <w:t>Occupancy VS Non-Occupancy</w:t>
+      </w:r>
+    </w:p>
+    <w:p>
+      <w:pPr>
+        <w:bidi w:val="0"/>
         <w:rPr>
           <w:lang w:eastAsia="zh-CN"/>
         </w:rPr>
@@ -3716,44 +4735,16 @@
         <w:rPr>
           <w:lang w:eastAsia="zh-CN"/>
         </w:rPr>
-        <w:t>ccupancy vs Non-Occupancy</w:t>
-      </w:r>
-    </w:p>
-    <w:p>
-      <w:pPr>
-        <w:rPr>
-          <w:rFonts w:asciiTheme="minorHAnsi" w:hAnsiTheme="minorHAnsi" w:cstheme="minorBidi"/>
-          <w:sz w:val="22"/>
-          <w:szCs w:val="22"/>
-          <w:lang w:eastAsia="zh-CN"/>
-        </w:rPr>
-      </w:pPr>
-      <w:r>
-        <w:rPr>
-          <w:rFonts w:hint="eastAsia" w:asciiTheme="minorHAnsi" w:hAnsiTheme="minorHAnsi" w:cstheme="minorBidi"/>
-          <w:sz w:val="22"/>
-          <w:szCs w:val="22"/>
-          <w:lang w:eastAsia="zh-CN"/>
-        </w:rPr>
-        <w:t>O</w:t>
-      </w:r>
-      <w:r>
-        <w:rPr>
-          <w:rFonts w:asciiTheme="minorHAnsi" w:hAnsiTheme="minorHAnsi" w:cstheme="minorBidi"/>
-          <w:sz w:val="22"/>
-          <w:szCs w:val="22"/>
-          <w:lang w:eastAsia="zh-CN"/>
-        </w:rPr>
         <w:t>nce the Thunderboard Sense 2 is provisioned and configured, you could press the buttons on the board to simulate the occupancy sensor and the LC server should control the light according to its report value. Follow the below steps.</w:t>
       </w:r>
     </w:p>
     <w:p>
       <w:pPr>
-        <w:pStyle w:val="88"/>
         <w:numPr>
           <w:ilvl w:val="0"/>
-          <w:numId w:val="12"/>
+          <w:numId w:val="13"/>
         </w:numPr>
+        <w:bidi w:val="0"/>
         <w:rPr>
           <w:lang w:eastAsia="zh-CN"/>
         </w:rPr>
@@ -3791,8 +4782,6 @@
         </w:rPr>
         <w:t>”</w:t>
       </w:r>
-      <w:bookmarkStart w:id="1" w:name="_GoBack"/>
-      <w:bookmarkEnd w:id="1"/>
       <w:r>
         <w:rPr>
           <w:lang w:val="en" w:eastAsia="zh-CN"/>
@@ -3803,16 +4792,470 @@
         <w:rPr>
           <w:lang w:eastAsia="zh-CN"/>
         </w:rPr>
-        <w:t xml:space="preserve"> sections. To observe</w:t>
-      </w:r>
-    </w:p>
-    <w:p>
-      <w:pPr>
-        <w:pStyle w:val="88"/>
+        <w:t xml:space="preserve"> sections. </w:t>
+      </w:r>
+      <w:r>
+        <w:rPr>
+          <w:rFonts w:hint="default"/>
+          <w:lang w:val="en" w:eastAsia="zh-CN"/>
+        </w:rPr>
+        <w:t>What you will see is the lightness of the lights goes up to 100% within 2 seconds (</w:t>
+      </w:r>
+      <w:r>
+        <w:rPr>
+          <w:rFonts w:hint="default"/>
+          <w:vertAlign w:val="baseline"/>
+          <w:lang w:val="en"/>
+        </w:rPr>
+        <w:t>Light LC Time Fade</w:t>
+      </w:r>
+      <w:r>
+        <w:rPr>
+          <w:rFonts w:hint="default"/>
+          <w:lang w:val="en" w:eastAsia="zh-CN"/>
+        </w:rPr>
+        <w:t>).</w:t>
+      </w:r>
+    </w:p>
+    <w:p>
+      <w:pPr>
+        <w:numPr>
+          <w:ilvl w:val="0"/>
+          <w:numId w:val="13"/>
+        </w:numPr>
+        <w:bidi w:val="0"/>
+        <w:rPr>
+          <w:lang w:eastAsia="zh-CN"/>
+        </w:rPr>
+      </w:pPr>
+      <w:r>
+        <w:rPr>
+          <w:rFonts w:hint="default"/>
+          <w:lang w:val="en" w:eastAsia="zh-CN"/>
+        </w:rPr>
+        <w:t>Press the button 1 to decrease the people count to zero, then you will see:</w:t>
+      </w:r>
+    </w:p>
+    <w:p>
+      <w:pPr>
         <w:numPr>
           <w:ilvl w:val="1"/>
-          <w:numId w:val="12"/>
+          <w:numId w:val="13"/>
         </w:numPr>
+        <w:bidi w:val="0"/>
+        <w:ind w:left="840" w:leftChars="0" w:hanging="420" w:firstLineChars="0"/>
+        <w:rPr>
+          <w:lang w:eastAsia="zh-CN"/>
+        </w:rPr>
+      </w:pPr>
+      <w:r>
+        <w:rPr>
+          <w:rFonts w:hint="default"/>
+          <w:lang w:val="en" w:eastAsia="zh-CN"/>
+        </w:rPr>
+        <w:t>Light stays in Run On state for 8 seconds (</w:t>
+      </w:r>
+      <w:r>
+        <w:rPr>
+          <w:rFonts w:hint="default"/>
+          <w:vertAlign w:val="baseline"/>
+          <w:lang w:val="en"/>
+        </w:rPr>
+        <w:t>Light LC Time Run On</w:t>
+      </w:r>
+      <w:r>
+        <w:rPr>
+          <w:rFonts w:hint="default"/>
+          <w:lang w:val="en" w:eastAsia="zh-CN"/>
+        </w:rPr>
+        <w:t>).</w:t>
+      </w:r>
+    </w:p>
+    <w:p>
+      <w:pPr>
+        <w:numPr>
+          <w:ilvl w:val="1"/>
+          <w:numId w:val="13"/>
+        </w:numPr>
+        <w:bidi w:val="0"/>
+        <w:ind w:left="840" w:leftChars="0" w:hanging="420" w:firstLineChars="0"/>
+        <w:rPr>
+          <w:lang w:eastAsia="zh-CN"/>
+        </w:rPr>
+      </w:pPr>
+      <w:r>
+        <w:rPr>
+          <w:rFonts w:hint="default"/>
+          <w:lang w:val="en" w:eastAsia="zh-CN"/>
+        </w:rPr>
+        <w:t>Light starts to dim down to 30% (</w:t>
+      </w:r>
+      <w:r>
+        <w:rPr>
+          <w:rFonts w:hint="default"/>
+          <w:vertAlign w:val="baseline"/>
+          <w:lang w:val="en"/>
+        </w:rPr>
+        <w:t>Light LC Lightness Prolong</w:t>
+      </w:r>
+      <w:r>
+        <w:rPr>
+          <w:rFonts w:hint="default"/>
+          <w:lang w:val="en" w:eastAsia="zh-CN"/>
+        </w:rPr>
+        <w:t>) within 2 seconds (</w:t>
+      </w:r>
+      <w:r>
+        <w:rPr>
+          <w:rFonts w:hint="default"/>
+          <w:vertAlign w:val="baseline"/>
+          <w:lang w:val="en"/>
+        </w:rPr>
+        <w:t>Light LC Time Fade</w:t>
+      </w:r>
+      <w:r>
+        <w:rPr>
+          <w:rFonts w:hint="default"/>
+          <w:lang w:val="en" w:eastAsia="zh-CN"/>
+        </w:rPr>
+        <w:t>).</w:t>
+      </w:r>
+    </w:p>
+    <w:p>
+      <w:pPr>
+        <w:numPr>
+          <w:ilvl w:val="1"/>
+          <w:numId w:val="13"/>
+        </w:numPr>
+        <w:bidi w:val="0"/>
+        <w:ind w:left="840" w:leftChars="0" w:hanging="420" w:firstLineChars="0"/>
+        <w:rPr>
+          <w:lang w:eastAsia="zh-CN"/>
+        </w:rPr>
+      </w:pPr>
+      <w:r>
+        <w:rPr>
+          <w:rFonts w:hint="default"/>
+          <w:lang w:val="en" w:eastAsia="zh-CN"/>
+        </w:rPr>
+        <w:t>Light stays in Prolong state for 4 seconds (</w:t>
+      </w:r>
+      <w:r>
+        <w:rPr>
+          <w:rFonts w:hint="default"/>
+          <w:vertAlign w:val="baseline"/>
+          <w:lang w:val="en"/>
+        </w:rPr>
+        <w:t>Light LC Time Prolong</w:t>
+      </w:r>
+      <w:r>
+        <w:rPr>
+          <w:rFonts w:hint="default"/>
+          <w:lang w:val="en" w:eastAsia="zh-CN"/>
+        </w:rPr>
+        <w:t>).</w:t>
+      </w:r>
+    </w:p>
+    <w:p>
+      <w:pPr>
+        <w:numPr>
+          <w:ilvl w:val="1"/>
+          <w:numId w:val="13"/>
+        </w:numPr>
+        <w:bidi w:val="0"/>
+        <w:ind w:left="840" w:leftChars="0" w:hanging="420" w:firstLineChars="0"/>
+        <w:rPr>
+          <w:rFonts w:hint="default"/>
+          <w:lang w:val="en"/>
+        </w:rPr>
+      </w:pPr>
+      <w:r>
+        <w:rPr>
+          <w:rFonts w:hint="default"/>
+          <w:lang w:val="en" w:eastAsia="zh-CN"/>
+        </w:rPr>
+        <w:t>Light starts to dim down to 5% (</w:t>
+      </w:r>
+      <w:r>
+        <w:rPr>
+          <w:rFonts w:hint="default"/>
+          <w:vertAlign w:val="baseline"/>
+          <w:lang w:val="en"/>
+        </w:rPr>
+        <w:t>Light LC Lightness Standby</w:t>
+      </w:r>
+      <w:r>
+        <w:rPr>
+          <w:rFonts w:hint="default"/>
+          <w:lang w:val="en" w:eastAsia="zh-CN"/>
+        </w:rPr>
+        <w:t>) within 2 seconds (</w:t>
+      </w:r>
+      <w:r>
+        <w:rPr>
+          <w:rFonts w:hint="default"/>
+          <w:vertAlign w:val="baseline"/>
+          <w:lang w:val="en"/>
+        </w:rPr>
+        <w:t>Light LC Time Fade Standby Auto</w:t>
+      </w:r>
+      <w:r>
+        <w:rPr>
+          <w:rFonts w:hint="default"/>
+          <w:lang w:val="en" w:eastAsia="zh-CN"/>
+        </w:rPr>
+        <w:t>).</w:t>
+      </w:r>
+    </w:p>
+    <w:p>
+      <w:pPr>
+        <w:pStyle w:val="3"/>
+        <w:bidi w:val="0"/>
+        <w:rPr>
+          <w:rFonts w:hint="default"/>
+          <w:lang w:val="en"/>
+        </w:rPr>
+      </w:pPr>
+      <w:r>
+        <w:rPr>
+          <w:rFonts w:hint="default"/>
+          <w:lang w:val="en"/>
+        </w:rPr>
+        <w:t>Enable Ambient Sensor Feedback and LC PI Regulator</w:t>
+      </w:r>
+    </w:p>
+    <w:p>
+      <w:pPr>
+        <w:rPr>
+          <w:rFonts w:hint="default"/>
+          <w:vertAlign w:val="baseline"/>
+          <w:lang w:val="en"/>
+        </w:rPr>
+      </w:pPr>
+      <w:r>
+        <w:rPr>
+          <w:rFonts w:hint="default"/>
+          <w:lang w:val="en"/>
+        </w:rPr>
+        <w:t xml:space="preserve">The default </w:t>
+      </w:r>
+      <w:r>
+        <w:rPr>
+          <w:rFonts w:hint="default"/>
+          <w:vertAlign w:val="baseline"/>
+          <w:lang w:val="en"/>
+        </w:rPr>
+        <w:t>Light LC Ambient LuxLevel On/Prolong/Standby values are all 0, to enable the LC PI regulator, we need to set proper values to them. Follow the below steps to set the values.</w:t>
+      </w:r>
+    </w:p>
+    <w:p>
+      <w:pPr>
+        <w:numPr>
+          <w:ilvl w:val="0"/>
+          <w:numId w:val="14"/>
+        </w:numPr>
+        <w:bidi w:val="0"/>
+        <w:rPr>
+          <w:lang w:eastAsia="zh-CN"/>
+        </w:rPr>
+      </w:pPr>
+      <w:r>
+        <w:rPr>
+          <w:rFonts w:hint="default"/>
+          <w:lang w:val="en" w:eastAsia="zh-CN"/>
+        </w:rPr>
+        <w:t>Open the Bluetooth Mesh App on your smartphone, then click [Demo Network] -&gt; [Devices], wait until the icon on the top-right to become green.</w:t>
+      </w:r>
+    </w:p>
+    <w:p>
+      <w:pPr>
+        <w:numPr>
+          <w:numId w:val="0"/>
+        </w:numPr>
+        <w:bidi w:val="0"/>
+        <w:spacing w:before="160" w:line="250" w:lineRule="auto"/>
+        <w:jc w:val="both"/>
+        <w:rPr>
+          <w:rFonts w:hint="default"/>
+          <w:lang w:val="en" w:eastAsia="zh-CN"/>
+        </w:rPr>
+      </w:pPr>
+      <w:r>
+        <w:rPr>
+          <w:rFonts w:hint="default"/>
+          <w:color w:val="FF0000"/>
+          <w:lang w:val="en" w:eastAsia="zh-CN"/>
+        </w:rPr>
+        <w:t>Picture here.</w:t>
+      </w:r>
+    </w:p>
+    <w:p>
+      <w:pPr>
+        <w:numPr>
+          <w:ilvl w:val="0"/>
+          <w:numId w:val="14"/>
+        </w:numPr>
+        <w:bidi w:val="0"/>
+        <w:rPr>
+          <w:lang w:eastAsia="zh-CN"/>
+        </w:rPr>
+      </w:pPr>
+      <w:r>
+        <w:rPr>
+          <w:rFonts w:hint="default"/>
+          <w:lang w:val="en" w:eastAsia="zh-CN"/>
+        </w:rPr>
+        <w:t>Find below place and modify the values list.</w:t>
+      </w:r>
+    </w:p>
+    <w:p>
+      <w:pPr>
+        <w:numPr>
+          <w:ilvl w:val="1"/>
+          <w:numId w:val="14"/>
+        </w:numPr>
+        <w:bidi w:val="0"/>
+        <w:ind w:left="840" w:leftChars="0" w:hanging="420" w:firstLineChars="0"/>
+        <w:rPr>
+          <w:lang w:eastAsia="zh-CN"/>
+        </w:rPr>
+      </w:pPr>
+      <w:r>
+        <w:rPr>
+          <w:rFonts w:hint="default"/>
+          <w:lang w:val="en" w:eastAsia="zh-CN"/>
+        </w:rPr>
+        <w:t>Ambient LuxLevel On -&gt; 230</w:t>
+      </w:r>
+    </w:p>
+    <w:p>
+      <w:pPr>
+        <w:numPr>
+          <w:ilvl w:val="1"/>
+          <w:numId w:val="14"/>
+        </w:numPr>
+        <w:bidi w:val="0"/>
+        <w:ind w:left="840" w:leftChars="0" w:hanging="420" w:firstLineChars="0"/>
+        <w:rPr>
+          <w:lang w:eastAsia="zh-CN"/>
+        </w:rPr>
+      </w:pPr>
+      <w:r>
+        <w:rPr>
+          <w:rFonts w:hint="default"/>
+          <w:lang w:val="en" w:eastAsia="zh-CN"/>
+        </w:rPr>
+        <w:t>Ambient LuxLevel Prolong -&gt; 5.5</w:t>
+      </w:r>
+    </w:p>
+    <w:p>
+      <w:pPr>
+        <w:numPr>
+          <w:ilvl w:val="1"/>
+          <w:numId w:val="14"/>
+        </w:numPr>
+        <w:bidi w:val="0"/>
+        <w:ind w:left="840" w:leftChars="0" w:hanging="420" w:firstLineChars="0"/>
+        <w:rPr>
+          <w:lang w:eastAsia="zh-CN"/>
+        </w:rPr>
+      </w:pPr>
+      <w:r>
+        <w:rPr>
+          <w:rFonts w:hint="default"/>
+          <w:lang w:val="en" w:eastAsia="zh-CN"/>
+        </w:rPr>
+        <w:t>Ambient LuxLevel Standby -&gt; 1.5</w:t>
+      </w:r>
+    </w:p>
+    <w:p>
+      <w:pPr>
+        <w:numPr>
+          <w:ilvl w:val="1"/>
+          <w:numId w:val="14"/>
+        </w:numPr>
+        <w:bidi w:val="0"/>
+        <w:ind w:left="840" w:leftChars="0" w:hanging="420" w:firstLineChars="0"/>
+        <w:rPr>
+          <w:lang w:eastAsia="zh-CN"/>
+        </w:rPr>
+      </w:pPr>
+      <w:r>
+        <w:rPr>
+          <w:rFonts w:hint="default"/>
+          <w:lang w:val="en" w:eastAsia="zh-CN"/>
+        </w:rPr>
+        <w:t>Lightness On -&gt; 0</w:t>
+      </w:r>
+    </w:p>
+    <w:p>
+      <w:pPr>
+        <w:numPr>
+          <w:ilvl w:val="1"/>
+          <w:numId w:val="14"/>
+        </w:numPr>
+        <w:bidi w:val="0"/>
+        <w:ind w:left="840" w:leftChars="0" w:hanging="420" w:firstLineChars="0"/>
+        <w:rPr>
+          <w:lang w:eastAsia="zh-CN"/>
+        </w:rPr>
+      </w:pPr>
+      <w:r>
+        <w:rPr>
+          <w:rFonts w:hint="default"/>
+          <w:lang w:val="en" w:eastAsia="zh-CN"/>
+        </w:rPr>
+        <w:t>Lightness Prolong -&gt; 0</w:t>
+      </w:r>
+    </w:p>
+    <w:p>
+      <w:pPr>
+        <w:numPr>
+          <w:ilvl w:val="1"/>
+          <w:numId w:val="14"/>
+        </w:numPr>
+        <w:bidi w:val="0"/>
+        <w:ind w:left="840" w:leftChars="0" w:hanging="420" w:firstLineChars="0"/>
+        <w:rPr>
+          <w:lang w:eastAsia="zh-CN"/>
+        </w:rPr>
+      </w:pPr>
+      <w:r>
+        <w:rPr>
+          <w:rFonts w:hint="default"/>
+          <w:lang w:val="en" w:eastAsia="zh-CN"/>
+        </w:rPr>
+        <w:t>Lightness Standby -&gt; 0</w:t>
+      </w:r>
+    </w:p>
+    <w:p>
+      <w:pPr>
+        <w:numPr>
+          <w:ilvl w:val="0"/>
+          <w:numId w:val="0"/>
+        </w:numPr>
+        <w:bidi w:val="0"/>
+        <w:spacing w:before="160" w:line="250" w:lineRule="auto"/>
+        <w:jc w:val="both"/>
+        <w:rPr>
+          <w:rFonts w:hint="default"/>
+          <w:vertAlign w:val="baseline"/>
+          <w:lang w:val="en"/>
+        </w:rPr>
+      </w:pPr>
+      <w:r>
+        <w:rPr>
+          <w:rFonts w:hint="default"/>
+          <w:color w:val="FF0000"/>
+          <w:lang w:val="en" w:eastAsia="zh-CN"/>
+        </w:rPr>
+        <w:t>Picture here.</w:t>
+      </w:r>
+    </w:p>
+    <w:p>
+      <w:pPr>
+        <w:pStyle w:val="4"/>
+        <w:bidi w:val="0"/>
         <w:rPr>
           <w:lang w:eastAsia="zh-CN"/>
         </w:rPr>
@@ -3822,40 +5265,143 @@
           <w:rFonts w:hint="eastAsia"/>
           <w:lang w:eastAsia="zh-CN"/>
         </w:rPr>
-        <w:t>I</w:t>
+        <w:t>O</w:t>
       </w:r>
       <w:r>
         <w:rPr>
           <w:lang w:eastAsia="zh-CN"/>
         </w:rPr>
-        <w:t>f the light state changes? Why?</w:t>
-      </w:r>
-    </w:p>
-    <w:p>
-      <w:pPr>
-        <w:pStyle w:val="88"/>
+        <w:t>ccupancy vs Non-Occupancy</w:t>
+      </w:r>
+    </w:p>
+    <w:p>
+      <w:pPr>
+        <w:bidi w:val="0"/>
+        <w:rPr>
+          <w:lang w:eastAsia="zh-CN"/>
+        </w:rPr>
+      </w:pPr>
+      <w:r>
+        <w:rPr>
+          <w:rFonts w:hint="eastAsia"/>
+          <w:lang w:eastAsia="zh-CN"/>
+        </w:rPr>
+        <w:t>O</w:t>
+      </w:r>
+      <w:r>
+        <w:rPr>
+          <w:lang w:eastAsia="zh-CN"/>
+        </w:rPr>
+        <w:t>nce the Thunderboard Sense 2 is provisioned and configured, you could press the buttons on the board to simulate the occupancy sensor and the LC server should control the light according to its report value. Follow the below steps.</w:t>
+      </w:r>
+    </w:p>
+    <w:p>
+      <w:pPr>
+        <w:numPr>
+          <w:ilvl w:val="0"/>
+          <w:numId w:val="15"/>
+        </w:numPr>
+        <w:bidi w:val="0"/>
+        <w:rPr>
+          <w:lang w:eastAsia="zh-CN"/>
+        </w:rPr>
+      </w:pPr>
+      <w:r>
+        <w:rPr>
+          <w:rFonts w:hint="eastAsia"/>
+          <w:lang w:eastAsia="zh-CN"/>
+        </w:rPr>
+        <w:t>P</w:t>
+      </w:r>
+      <w:r>
+        <w:rPr>
+          <w:lang w:eastAsia="zh-CN"/>
+        </w:rPr>
+        <w:t xml:space="preserve">ress the button 0 to increase the people count to be non-zero value, which will loop the people count message back to the LC server if you have finished the lab </w:t>
+      </w:r>
+      <w:r>
+        <w:rPr>
+          <w:rFonts w:hint="default"/>
+          <w:lang w:val="en" w:eastAsia="zh-CN"/>
+        </w:rPr>
+        <w:t>“</w:t>
+      </w:r>
+      <w:r>
+        <w:rPr>
+          <w:lang w:val="en" w:eastAsia="zh-CN"/>
+        </w:rPr>
+        <w:t>TO BE FINISHED -</w:t>
+      </w:r>
+      <w:r>
+        <w:rPr>
+          <w:rFonts w:hint="default"/>
+          <w:lang w:val="en" w:eastAsia="zh-CN"/>
+        </w:rPr>
+        <w:t>”</w:t>
+      </w:r>
+      <w:r>
+        <w:rPr>
+          <w:lang w:val="en" w:eastAsia="zh-CN"/>
+        </w:rPr>
+        <w:t xml:space="preserve"> </w:t>
+      </w:r>
+      <w:r>
+        <w:rPr>
+          <w:lang w:eastAsia="zh-CN"/>
+        </w:rPr>
+        <w:t xml:space="preserve"> sections. To observe</w:t>
+      </w:r>
+    </w:p>
+    <w:p>
+      <w:pPr>
         <w:numPr>
           <w:ilvl w:val="1"/>
-          <w:numId w:val="12"/>
+          <w:numId w:val="15"/>
         </w:numPr>
+        <w:bidi w:val="0"/>
         <w:rPr>
           <w:lang w:eastAsia="zh-CN"/>
         </w:rPr>
       </w:pPr>
       <w:r>
         <w:rPr>
+          <w:rFonts w:hint="eastAsia"/>
           <w:lang w:eastAsia="zh-CN"/>
         </w:rPr>
+        <w:t>I</w:t>
+      </w:r>
+      <w:r>
+        <w:rPr>
+          <w:lang w:eastAsia="zh-CN"/>
+        </w:rPr>
+        <w:t>f the light state changes? Why?</w:t>
+      </w:r>
+    </w:p>
+    <w:p>
+      <w:pPr>
+        <w:numPr>
+          <w:ilvl w:val="1"/>
+          <w:numId w:val="15"/>
+        </w:numPr>
+        <w:bidi w:val="0"/>
+        <w:rPr>
+          <w:lang w:eastAsia="zh-CN"/>
+        </w:rPr>
+      </w:pPr>
+      <w:r>
+        <w:rPr>
+          <w:lang w:eastAsia="zh-CN"/>
+        </w:rPr>
         <w:t>Try to use your hand to other thing to slowly cover the board and see the lightness change, does it change? Why?</w:t>
       </w:r>
     </w:p>
     <w:p>
       <w:pPr>
-        <w:pStyle w:val="88"/>
         <w:numPr>
           <w:ilvl w:val="0"/>
-          <w:numId w:val="12"/>
+          <w:numId w:val="15"/>
         </w:numPr>
+        <w:bidi w:val="0"/>
         <w:rPr>
           <w:lang w:eastAsia="zh-CN"/>
         </w:rPr>
@@ -3927,11 +5473,11 @@
     </w:p>
     <w:p>
       <w:pPr>
-        <w:pStyle w:val="88"/>
         <w:numPr>
           <w:ilvl w:val="0"/>
-          <w:numId w:val="12"/>
+          <w:numId w:val="15"/>
         </w:numPr>
+        <w:bidi w:val="0"/>
         <w:rPr>
           <w:lang w:eastAsia="zh-CN"/>
         </w:rPr>
@@ -3945,11 +5491,11 @@
     </w:p>
     <w:p>
       <w:pPr>
-        <w:pStyle w:val="88"/>
         <w:numPr>
           <w:ilvl w:val="1"/>
-          <w:numId w:val="12"/>
+          <w:numId w:val="15"/>
         </w:numPr>
+        <w:bidi w:val="0"/>
         <w:rPr>
           <w:lang w:eastAsia="zh-CN"/>
         </w:rPr>
@@ -3976,11 +5522,11 @@
     </w:p>
     <w:p>
       <w:pPr>
-        <w:pStyle w:val="88"/>
         <w:numPr>
           <w:ilvl w:val="1"/>
-          <w:numId w:val="12"/>
+          <w:numId w:val="15"/>
         </w:numPr>
+        <w:bidi w:val="0"/>
         <w:rPr>
           <w:lang w:eastAsia="zh-CN"/>
         </w:rPr>
@@ -3994,11 +5540,11 @@
     </w:p>
     <w:p>
       <w:pPr>
-        <w:pStyle w:val="88"/>
         <w:numPr>
           <w:ilvl w:val="1"/>
-          <w:numId w:val="12"/>
+          <w:numId w:val="15"/>
         </w:numPr>
+        <w:bidi w:val="0"/>
         <w:rPr>
           <w:lang w:eastAsia="zh-CN"/>
         </w:rPr>
@@ -4019,11 +5565,11 @@
     </w:p>
     <w:p>
       <w:pPr>
-        <w:pStyle w:val="88"/>
         <w:numPr>
           <w:ilvl w:val="1"/>
-          <w:numId w:val="12"/>
+          <w:numId w:val="15"/>
         </w:numPr>
+        <w:bidi w:val="0"/>
         <w:rPr>
           <w:lang w:eastAsia="zh-CN"/>
         </w:rPr>
@@ -4039,6 +5585,7 @@
       <w:pPr>
         <w:jc w:val="center"/>
         <w:rPr>
+          <w:rFonts w:hint="eastAsia"/>
           <w:lang w:eastAsia="zh-CN"/>
         </w:rPr>
       </w:pPr>
@@ -4094,28 +5641,39 @@
     </w:p>
     <w:p>
       <w:pPr>
-        <w:pStyle w:val="88"/>
         <w:numPr>
           <w:ilvl w:val="0"/>
-          <w:numId w:val="12"/>
+          <w:numId w:val="15"/>
         </w:numPr>
+        <w:ind w:left="360" w:leftChars="0" w:hanging="360" w:firstLineChars="0"/>
+        <w:jc w:val="both"/>
         <w:rPr>
           <w:rFonts w:hint="eastAsia"/>
+          <w:color w:val="FF0000"/>
+        </w:rPr>
+      </w:pPr>
+      <w:bookmarkStart w:id="1" w:name="_GoBack"/>
+      <w:bookmarkEnd w:id="1"/>
+      <w:r>
+        <w:rPr>
+          <w:rFonts w:hint="eastAsia"/>
+          <w:color w:val="auto"/>
           <w:lang w:eastAsia="zh-CN"/>
         </w:rPr>
-      </w:pPr>
-      <w:r>
-        <w:rPr>
-          <w:rFonts w:hint="eastAsia"/>
+        <w:t>D</w:t>
+      </w:r>
+      <w:r>
+        <w:rPr>
+          <w:color w:val="auto"/>
           <w:lang w:eastAsia="zh-CN"/>
         </w:rPr>
-        <w:t>D</w:t>
+        <w:t xml:space="preserve">o </w:t>
       </w:r>
       <w:r>
         <w:rPr>
           <w:lang w:eastAsia="zh-CN"/>
         </w:rPr>
-        <w:t>o the same test as in the 2</w:t>
+        <w:t>the same test as in the 2</w:t>
       </w:r>
       <w:r>
         <w:rPr>
@@ -4128,42 +5686,14 @@
         <w:rPr>
           <w:lang w:eastAsia="zh-CN"/>
         </w:rPr>
-        <w:t xml:space="preserve"> step and compare the changes.</w:t>
-      </w:r>
-    </w:p>
-    <w:p>
-      <w:pPr>
-        <w:pStyle w:val="3"/>
-      </w:pPr>
-      <w:r>
-        <w:rPr>
-          <w:rFonts w:hint="eastAsia"/>
-        </w:rPr>
-        <w:t>L</w:t>
-      </w:r>
-      <w:r>
-        <w:t>ightness vs Ambient Level</w:t>
-      </w:r>
-    </w:p>
-    <w:p>
-      <w:pPr>
-        <w:rPr>
-          <w:rFonts w:hint="eastAsia"/>
-          <w:color w:val="FF0000"/>
-        </w:rPr>
-      </w:pPr>
-      <w:r>
-        <w:rPr>
-          <w:rFonts w:hint="eastAsia"/>
-          <w:color w:val="FF0000"/>
-        </w:rPr>
-        <w:t>P</w:t>
-      </w:r>
-      <w:r>
-        <w:rPr>
-          <w:color w:val="FF0000"/>
-        </w:rPr>
-        <w:t>laceholder for setting the target by lightness or ambient level</w:t>
+        <w:t xml:space="preserve"> step and compare the changes</w:t>
+      </w:r>
+      <w:r>
+        <w:rPr>
+          <w:rFonts w:hint="default"/>
+          <w:lang w:val="en" w:eastAsia="zh-CN"/>
+        </w:rPr>
+        <w:t>.</w:t>
       </w:r>
     </w:p>
     <w:sectPr>
@@ -10410,6 +11940,184 @@
 <file path=word/numbering.xml><?xml version="1.0" encoding="utf-8"?>
 <w:numbering xmlns:wpc="http://schemas.microsoft.com/office/word/2010/wordprocessingCanvas" xmlns:mc="http://schemas.openxmlformats.org/markup-compatibility/2006" xmlns:o="urn:schemas-microsoft-com:office:office" xmlns:r="http://schemas.openxmlformats.org/officeDocument/2006/relationships" xmlns:m="http://schemas.openxmlformats.org/officeDocument/2006/math" xmlns:v="urn:schemas-microsoft-com:vml" xmlns:wp14="http://schemas.microsoft.com/office/word/2010/wordprocessingDrawing" xmlns:wp="http://schemas.openxmlformats.org/drawingml/2006/wordprocessingDrawing" xmlns:w10="urn:schemas-microsoft-com:office:word" xmlns:w="http://schemas.openxmlformats.org/wordprocessingml/2006/main" xmlns:w14="http://schemas.microsoft.com/office/word/2010/wordml" xmlns:wpg="http://schemas.microsoft.com/office/word/2010/wordprocessingGroup" xmlns:wpi="http://schemas.microsoft.com/office/word/2010/wordprocessingInk" xmlns:wne="http://schemas.microsoft.com/office/word/2006/wordml" xmlns:wps="http://schemas.microsoft.com/office/word/2010/wordprocessingShape" mc:Ignorable="w14 wp14">
   <w:abstractNum w:abstractNumId="0">
+    <w:nsid w:val="BCAEA539"/>
+    <w:multiLevelType w:val="multilevel"/>
+    <w:tmpl w:val="BCAEA539"/>
+    <w:lvl w:ilvl="0" w:tentative="0">
+      <w:start w:val="1"/>
+      <w:numFmt w:val="decimal"/>
+      <w:lvlText w:val="%1."/>
+      <w:lvlJc w:val="left"/>
+      <w:pPr>
+        <w:ind w:left="360" w:hanging="360"/>
+      </w:pPr>
+      <w:rPr>
+        <w:rFonts w:hint="default"/>
+      </w:rPr>
+    </w:lvl>
+    <w:lvl w:ilvl="1" w:tentative="0">
+      <w:start w:val="1"/>
+      <w:numFmt w:val="lowerLetter"/>
+      <w:lvlText w:val="%2)"/>
+      <w:lvlJc w:val="left"/>
+      <w:pPr>
+        <w:ind w:left="840" w:hanging="420"/>
+      </w:pPr>
+    </w:lvl>
+    <w:lvl w:ilvl="2" w:tentative="0">
+      <w:start w:val="1"/>
+      <w:numFmt w:val="lowerRoman"/>
+      <w:lvlText w:val="%3."/>
+      <w:lvlJc w:val="right"/>
+      <w:pPr>
+        <w:ind w:left="1260" w:hanging="420"/>
+      </w:pPr>
+    </w:lvl>
+    <w:lvl w:ilvl="3" w:tentative="0">
+      <w:start w:val="1"/>
+      <w:numFmt w:val="decimal"/>
+      <w:lvlText w:val="%4."/>
+      <w:lvlJc w:val="left"/>
+      <w:pPr>
+        <w:ind w:left="1680" w:hanging="420"/>
+      </w:pPr>
+    </w:lvl>
+    <w:lvl w:ilvl="4" w:tentative="0">
+      <w:start w:val="1"/>
+      <w:numFmt w:val="lowerLetter"/>
+      <w:lvlText w:val="%5)"/>
+      <w:lvlJc w:val="left"/>
+      <w:pPr>
+        <w:ind w:left="2100" w:hanging="420"/>
+      </w:pPr>
+    </w:lvl>
+    <w:lvl w:ilvl="5" w:tentative="0">
+      <w:start w:val="1"/>
+      <w:numFmt w:val="lowerRoman"/>
+      <w:lvlText w:val="%6."/>
+      <w:lvlJc w:val="right"/>
+      <w:pPr>
+        <w:ind w:left="2520" w:hanging="420"/>
+      </w:pPr>
+    </w:lvl>
+    <w:lvl w:ilvl="6" w:tentative="0">
+      <w:start w:val="1"/>
+      <w:numFmt w:val="decimal"/>
+      <w:lvlText w:val="%7."/>
+      <w:lvlJc w:val="left"/>
+      <w:pPr>
+        <w:ind w:left="2940" w:hanging="420"/>
+      </w:pPr>
+    </w:lvl>
+    <w:lvl w:ilvl="7" w:tentative="0">
+      <w:start w:val="1"/>
+      <w:numFmt w:val="lowerLetter"/>
+      <w:lvlText w:val="%8)"/>
+      <w:lvlJc w:val="left"/>
+      <w:pPr>
+        <w:ind w:left="3360" w:hanging="420"/>
+      </w:pPr>
+    </w:lvl>
+    <w:lvl w:ilvl="8" w:tentative="0">
+      <w:start w:val="1"/>
+      <w:numFmt w:val="lowerRoman"/>
+      <w:lvlText w:val="%9."/>
+      <w:lvlJc w:val="right"/>
+      <w:pPr>
+        <w:ind w:left="3780" w:hanging="420"/>
+      </w:pPr>
+    </w:lvl>
+  </w:abstractNum>
+  <w:abstractNum w:abstractNumId="1">
+    <w:nsid w:val="FBECD73C"/>
+    <w:multiLevelType w:val="multilevel"/>
+    <w:tmpl w:val="FBECD73C"/>
+    <w:lvl w:ilvl="0" w:tentative="0">
+      <w:start w:val="1"/>
+      <w:numFmt w:val="decimal"/>
+      <w:lvlText w:val="%1."/>
+      <w:lvlJc w:val="left"/>
+      <w:pPr>
+        <w:ind w:left="360" w:hanging="360"/>
+      </w:pPr>
+      <w:rPr>
+        <w:rFonts w:hint="default"/>
+      </w:rPr>
+    </w:lvl>
+    <w:lvl w:ilvl="1" w:tentative="0">
+      <w:start w:val="1"/>
+      <w:numFmt w:val="lowerLetter"/>
+      <w:lvlText w:val="%2)"/>
+      <w:lvlJc w:val="left"/>
+      <w:pPr>
+        <w:ind w:left="840" w:hanging="420"/>
+      </w:pPr>
+    </w:lvl>
+    <w:lvl w:ilvl="2" w:tentative="0">
+      <w:start w:val="1"/>
+      <w:numFmt w:val="lowerRoman"/>
+      <w:lvlText w:val="%3."/>
+      <w:lvlJc w:val="right"/>
+      <w:pPr>
+        <w:ind w:left="1260" w:hanging="420"/>
+      </w:pPr>
+    </w:lvl>
+    <w:lvl w:ilvl="3" w:tentative="0">
+      <w:start w:val="1"/>
+      <w:numFmt w:val="decimal"/>
+      <w:lvlText w:val="%4."/>
+      <w:lvlJc w:val="left"/>
+      <w:pPr>
+        <w:ind w:left="1680" w:hanging="420"/>
+      </w:pPr>
+    </w:lvl>
+    <w:lvl w:ilvl="4" w:tentative="0">
+      <w:start w:val="1"/>
+      <w:numFmt w:val="lowerLetter"/>
+      <w:lvlText w:val="%5)"/>
+      <w:lvlJc w:val="left"/>
+      <w:pPr>
+        <w:ind w:left="2100" w:hanging="420"/>
+      </w:pPr>
+    </w:lvl>
+    <w:lvl w:ilvl="5" w:tentative="0">
+      <w:start w:val="1"/>
+      <w:numFmt w:val="lowerRoman"/>
+      <w:lvlText w:val="%6."/>
+      <w:lvlJc w:val="right"/>
+      <w:pPr>
+        <w:ind w:left="2520" w:hanging="420"/>
+      </w:pPr>
+    </w:lvl>
+    <w:lvl w:ilvl="6" w:tentative="0">
+      <w:start w:val="1"/>
+      <w:numFmt w:val="decimal"/>
+      <w:lvlText w:val="%7."/>
+      <w:lvlJc w:val="left"/>
+      <w:pPr>
+        <w:ind w:left="2940" w:hanging="420"/>
+      </w:pPr>
+    </w:lvl>
+    <w:lvl w:ilvl="7" w:tentative="0">
+      <w:start w:val="1"/>
+      <w:numFmt w:val="lowerLetter"/>
+      <w:lvlText w:val="%8)"/>
+      <w:lvlJc w:val="left"/>
+      <w:pPr>
+        <w:ind w:left="3360" w:hanging="420"/>
+      </w:pPr>
+    </w:lvl>
+    <w:lvl w:ilvl="8" w:tentative="0">
+      <w:start w:val="1"/>
+      <w:numFmt w:val="lowerRoman"/>
+      <w:lvlText w:val="%9."/>
+      <w:lvlJc w:val="right"/>
+      <w:pPr>
+        <w:ind w:left="3780" w:hanging="420"/>
+      </w:pPr>
+    </w:lvl>
+  </w:abstractNum>
+  <w:abstractNum w:abstractNumId="2">
     <w:nsid w:val="FFFFFF7E"/>
     <w:multiLevelType w:val="singleLevel"/>
     <w:tmpl w:val="FFFFFF7E"/>
@@ -10427,7 +12135,7 @@
       </w:pPr>
     </w:lvl>
   </w:abstractNum>
-  <w:abstractNum w:abstractNumId="1">
+  <w:abstractNum w:abstractNumId="3">
     <w:nsid w:val="FFFFFF7F"/>
     <w:multiLevelType w:val="singleLevel"/>
     <w:tmpl w:val="FFFFFF7F"/>
@@ -10445,7 +12153,7 @@
       </w:pPr>
     </w:lvl>
   </w:abstractNum>
-  <w:abstractNum w:abstractNumId="2">
+  <w:abstractNum w:abstractNumId="4">
     <w:nsid w:val="FFFFFF83"/>
     <w:multiLevelType w:val="singleLevel"/>
     <w:tmpl w:val="FFFFFF83"/>
@@ -10466,7 +12174,7 @@
       </w:rPr>
     </w:lvl>
   </w:abstractNum>
-  <w:abstractNum w:abstractNumId="3">
+  <w:abstractNum w:abstractNumId="5">
     <w:nsid w:val="FFFFFF88"/>
     <w:multiLevelType w:val="singleLevel"/>
     <w:tmpl w:val="FFFFFF88"/>
@@ -10484,7 +12192,7 @@
       </w:pPr>
     </w:lvl>
   </w:abstractNum>
-  <w:abstractNum w:abstractNumId="4">
+  <w:abstractNum w:abstractNumId="6">
     <w:nsid w:val="FFFFFF89"/>
     <w:multiLevelType w:val="singleLevel"/>
     <w:tmpl w:val="FFFFFF89"/>
@@ -10505,7 +12213,7 @@
       </w:rPr>
     </w:lvl>
   </w:abstractNum>
-  <w:abstractNum w:abstractNumId="5">
+  <w:abstractNum w:abstractNumId="7">
     <w:nsid w:val="00265634"/>
     <w:multiLevelType w:val="multilevel"/>
     <w:tmpl w:val="00265634"/>
@@ -10627,7 +12335,7 @@
       </w:rPr>
     </w:lvl>
   </w:abstractNum>
-  <w:abstractNum w:abstractNumId="6">
+  <w:abstractNum w:abstractNumId="8">
     <w:nsid w:val="00381A89"/>
     <w:multiLevelType w:val="multilevel"/>
     <w:tmpl w:val="00381A89"/>
@@ -10713,7 +12421,7 @@
       </w:pPr>
     </w:lvl>
   </w:abstractNum>
-  <w:abstractNum w:abstractNumId="7">
+  <w:abstractNum w:abstractNumId="9">
     <w:nsid w:val="1202053C"/>
     <w:multiLevelType w:val="multilevel"/>
     <w:tmpl w:val="1202053C"/>
@@ -10802,7 +12510,7 @@
       </w:pPr>
     </w:lvl>
   </w:abstractNum>
-  <w:abstractNum w:abstractNumId="8">
+  <w:abstractNum w:abstractNumId="10">
     <w:nsid w:val="367312E7"/>
     <w:multiLevelType w:val="multilevel"/>
     <w:tmpl w:val="367312E7"/>
@@ -10891,7 +12599,7 @@
       </w:pPr>
     </w:lvl>
   </w:abstractNum>
-  <w:abstractNum w:abstractNumId="9">
+  <w:abstractNum w:abstractNumId="11">
     <w:nsid w:val="43BA7F1D"/>
     <w:multiLevelType w:val="multilevel"/>
     <w:tmpl w:val="43BA7F1D"/>
@@ -11004,7 +12712,7 @@
       </w:rPr>
     </w:lvl>
   </w:abstractNum>
-  <w:abstractNum w:abstractNumId="10">
+  <w:abstractNum w:abstractNumId="12">
     <w:nsid w:val="602B18FE"/>
     <w:multiLevelType w:val="multilevel"/>
     <w:tmpl w:val="602B18FE"/>
@@ -11090,7 +12798,7 @@
       </w:pPr>
     </w:lvl>
   </w:abstractNum>
-  <w:abstractNum w:abstractNumId="11">
+  <w:abstractNum w:abstractNumId="13">
     <w:nsid w:val="763115AC"/>
     <w:multiLevelType w:val="multilevel"/>
     <w:tmpl w:val="763115AC"/>
@@ -11203,41 +12911,67 @@
       </w:rPr>
     </w:lvl>
   </w:abstractNum>
+  <w:abstractNum w:abstractNumId="14">
+    <w:nsid w:val="7F7D610C"/>
+    <w:multiLevelType w:val="singleLevel"/>
+    <w:tmpl w:val="7F7D610C"/>
+    <w:lvl w:ilvl="0" w:tentative="0">
+      <w:start w:val="1"/>
+      <w:numFmt w:val="bullet"/>
+      <w:lvlText w:val=""/>
+      <w:lvlJc w:val="left"/>
+      <w:pPr>
+        <w:ind w:left="420" w:hanging="420"/>
+      </w:pPr>
+      <w:rPr>
+        <w:rFonts w:hint="default" w:ascii="Wingdings" w:hAnsi="Wingdings"/>
+      </w:rPr>
+    </w:lvl>
+  </w:abstractNum>
   <w:num w:numId="1">
+    <w:abstractNumId w:val="7"/>
+  </w:num>
+  <w:num w:numId="2">
+    <w:abstractNumId w:val="3"/>
+  </w:num>
+  <w:num w:numId="3">
     <w:abstractNumId w:val="5"/>
   </w:num>
-  <w:num w:numId="2">
-    <w:abstractNumId w:val="1"/>
+  <w:num w:numId="4">
+    <w:abstractNumId w:val="6"/>
   </w:num>
-  <w:num w:numId="3">
-    <w:abstractNumId w:val="3"/>
+  <w:num w:numId="5">
+    <w:abstractNumId w:val="2"/>
   </w:num>
-  <w:num w:numId="4">
+  <w:num w:numId="6">
     <w:abstractNumId w:val="4"/>
   </w:num>
-  <w:num w:numId="5">
+  <w:num w:numId="7">
+    <w:abstractNumId w:val="11"/>
+  </w:num>
+  <w:num w:numId="8">
+    <w:abstractNumId w:val="13"/>
+  </w:num>
+  <w:num w:numId="9">
+    <w:abstractNumId w:val="8"/>
+  </w:num>
+  <w:num w:numId="10">
+    <w:abstractNumId w:val="12"/>
+  </w:num>
+  <w:num w:numId="11">
+    <w:abstractNumId w:val="14"/>
+  </w:num>
+  <w:num w:numId="12">
+    <w:abstractNumId w:val="9"/>
+  </w:num>
+  <w:num w:numId="13">
+    <w:abstractNumId w:val="10"/>
+  </w:num>
+  <w:num w:numId="14">
     <w:abstractNumId w:val="0"/>
   </w:num>
-  <w:num w:numId="6">
-    <w:abstractNumId w:val="2"/>
-  </w:num>
-  <w:num w:numId="7">
-    <w:abstractNumId w:val="9"/>
-  </w:num>
-  <w:num w:numId="8">
-    <w:abstractNumId w:val="11"/>
-  </w:num>
-  <w:num w:numId="9">
-    <w:abstractNumId w:val="6"/>
-  </w:num>
-  <w:num w:numId="10">
-    <w:abstractNumId w:val="10"/>
-  </w:num>
-  <w:num w:numId="11">
-    <w:abstractNumId w:val="7"/>
-  </w:num>
-  <w:num w:numId="12">
-    <w:abstractNumId w:val="8"/>
+  <w:num w:numId="15">
+    <w:abstractNumId w:val="1"/>
   </w:num>
 </w:numbering>
 </file>

</xml_diff>